<commit_message>
Update the TA's name
</commit_message>
<xml_diff>
--- a/Documentation/AlzCare.docx
+++ b/Documentation/AlzCare.docx
@@ -1366,13 +1366,37 @@
           <w:bCs/>
           <w:lang w:val="en-US"/>
         </w:rPr>
-        <w:t>TA. Lamiaa Atef</w:t>
-      </w:r>
-      <w:r>
-        <w:rPr>
+        <w:t xml:space="preserve">TA. </w:t>
+      </w:r>
+      <w:r>
+        <w:rPr>
+          <w:b/>
+          <w:bCs/>
           <w:lang w:val="en-US"/>
         </w:rPr>
-        <w:t xml:space="preserve"> for her insightful feedback and encouragement. Her wisdom and counsel have been invaluable in enhancing the quality of the work.</w:t>
+        <w:t>Aliaa</w:t>
+      </w:r>
+      <w:r>
+        <w:rPr>
+          <w:b/>
+          <w:bCs/>
+          <w:lang w:val="en-US"/>
+        </w:rPr>
+        <w:t xml:space="preserve"> </w:t>
+      </w:r>
+      <w:r>
+        <w:rPr>
+          <w:b/>
+          <w:bCs/>
+          <w:lang w:val="en-US"/>
+        </w:rPr>
+        <w:t xml:space="preserve">Magdy </w:t>
+      </w:r>
+      <w:r>
+        <w:rPr>
+          <w:lang w:val="en-US"/>
+        </w:rPr>
+        <w:t>for her insightful feedback and encouragement. Her wisdom and counsel have been invaluable in enhancing the quality of the work.</w:t>
       </w:r>
     </w:p>
     <w:p>
@@ -9703,7 +9727,7 @@
         <w:rPr>
           <w:noProof/>
         </w:rPr>
-        <w:t xml:space="preserve">Chapter 3      </w:t>
+        <w:t xml:space="preserve">Chapter 6      </w:t>
       </w:r>
     </w:fldSimple>
     <w:fldSimple w:instr=" STYLEREF  &quot;Heading 1&quot; \t  \* MERGEFORMAT ">
@@ -9711,7 +9735,7 @@
         <w:rPr>
           <w:noProof/>
         </w:rPr>
-        <w:t>&lt;Project title&gt; Analysis</w:t>
+        <w:t>Conclusions and Future Work</w:t>
       </w:r>
     </w:fldSimple>
     <w:r>
@@ -13498,6 +13522,7 @@
   <w:style w:type="character" w:default="1" w:styleId="DefaultParagraphFont">
     <w:name w:val="Default Paragraph Font"/>
     <w:uiPriority w:val="1"/>
+    <w:semiHidden/>
     <w:unhideWhenUsed/>
   </w:style>
   <w:style w:type="table" w:default="1" w:styleId="TableNormal">
@@ -20565,10 +20590,21 @@
 </file>
 
 <file path=customXml/item1.xml><?xml version="1.0" encoding="utf-8"?>
-<b:Sources xmlns:b="http://schemas.openxmlformats.org/officeDocument/2006/bibliography" xmlns="http://schemas.openxmlformats.org/officeDocument/2006/bibliography" SelectedStyle="\APASixthEditionOfficeOnline.xsl" StyleName="APA" Version="6"/>
+<p:properties xmlns:p="http://schemas.microsoft.com/office/2006/metadata/properties" xmlns:xsi="http://www.w3.org/2001/XMLSchema-instance" xmlns:pc="http://schemas.microsoft.com/office/infopath/2007/PartnerControls">
+  <documentManagement/>
+</p:properties>
 </file>
 
 <file path=customXml/item2.xml><?xml version="1.0" encoding="utf-8"?>
+<?mso-contentType ?>
+<FormTemplates xmlns="http://schemas.microsoft.com/sharepoint/v3/contenttype/forms">
+  <Display>DocumentLibraryForm</Display>
+  <Edit>DocumentLibraryForm</Edit>
+  <New>DocumentLibraryForm</New>
+</FormTemplates>
+</file>
+
+<file path=customXml/item3.xml><?xml version="1.0" encoding="utf-8"?>
 <ct:contentTypeSchema xmlns:ct="http://schemas.microsoft.com/office/2006/metadata/contentType" xmlns:ma="http://schemas.microsoft.com/office/2006/metadata/properties/metaAttributes" ct:_="" ma:_="" ma:contentTypeName="Document" ma:contentTypeID="0x01010060B6E57B266E3D45B30C35073EEF597D" ma:contentTypeVersion="4" ma:contentTypeDescription="Create a new document." ma:contentTypeScope="" ma:versionID="455fa880fe2abd2008bdc1d11aece4ac">
   <xsd:schema xmlns:xsd="http://www.w3.org/2001/XMLSchema" xmlns:xs="http://www.w3.org/2001/XMLSchema" xmlns:p="http://schemas.microsoft.com/office/2006/metadata/properties" xmlns:ns3="fa1f67da-9fc3-4aa9-beed-6e8140a0c927" targetNamespace="http://schemas.microsoft.com/office/2006/metadata/properties" ma:root="true" ma:fieldsID="5e7fd881d115c5d8af4aa7f50f575e58" ns3:_="">
     <xsd:import namespace="fa1f67da-9fc3-4aa9-beed-6e8140a0c927"/>
@@ -20712,30 +20748,28 @@
 </ct:contentTypeSchema>
 </file>
 
-<file path=customXml/item3.xml><?xml version="1.0" encoding="utf-8"?>
-<?mso-contentType ?>
-<FormTemplates xmlns="http://schemas.microsoft.com/sharepoint/v3/contenttype/forms">
-  <Display>DocumentLibraryForm</Display>
-  <Edit>DocumentLibraryForm</Edit>
-  <New>DocumentLibraryForm</New>
-</FormTemplates>
-</file>
-
 <file path=customXml/item4.xml><?xml version="1.0" encoding="utf-8"?>
-<p:properties xmlns:p="http://schemas.microsoft.com/office/2006/metadata/properties" xmlns:xsi="http://www.w3.org/2001/XMLSchema-instance" xmlns:pc="http://schemas.microsoft.com/office/infopath/2007/PartnerControls">
-  <documentManagement/>
-</p:properties>
+<b:Sources xmlns:b="http://schemas.openxmlformats.org/officeDocument/2006/bibliography" xmlns="http://schemas.openxmlformats.org/officeDocument/2006/bibliography" SelectedStyle="\APASixthEditionOfficeOnline.xsl" StyleName="APA" Version="6"/>
 </file>
 
 <file path=customXml/itemProps1.xml><?xml version="1.0" encoding="utf-8"?>
-<ds:datastoreItem xmlns:ds="http://schemas.openxmlformats.org/officeDocument/2006/customXml" ds:itemID="{226837CA-CA61-4A49-9ED0-056685F88D2E}">
+<ds:datastoreItem xmlns:ds="http://schemas.openxmlformats.org/officeDocument/2006/customXml" ds:itemID="{44E9FADB-6E0A-4CD2-A41C-0016553369E2}">
   <ds:schemaRefs>
-    <ds:schemaRef ds:uri="http://schemas.openxmlformats.org/officeDocument/2006/bibliography"/>
+    <ds:schemaRef ds:uri="http://schemas.microsoft.com/office/2006/metadata/properties"/>
+    <ds:schemaRef ds:uri="http://schemas.microsoft.com/office/infopath/2007/PartnerControls"/>
   </ds:schemaRefs>
 </ds:datastoreItem>
 </file>
 
 <file path=customXml/itemProps2.xml><?xml version="1.0" encoding="utf-8"?>
+<ds:datastoreItem xmlns:ds="http://schemas.openxmlformats.org/officeDocument/2006/customXml" ds:itemID="{11E87084-B046-4466-A462-483E85FB33F2}">
+  <ds:schemaRefs>
+    <ds:schemaRef ds:uri="http://schemas.microsoft.com/sharepoint/v3/contenttype/forms"/>
+  </ds:schemaRefs>
+</ds:datastoreItem>
+</file>
+
+<file path=customXml/itemProps3.xml><?xml version="1.0" encoding="utf-8"?>
 <ds:datastoreItem xmlns:ds="http://schemas.openxmlformats.org/officeDocument/2006/customXml" ds:itemID="{F183C593-1499-46B9-B20E-BE287961142B}">
   <ds:schemaRefs>
     <ds:schemaRef ds:uri="http://schemas.microsoft.com/office/2006/metadata/contentType"/>
@@ -20753,19 +20787,10 @@
 </ds:datastoreItem>
 </file>
 
-<file path=customXml/itemProps3.xml><?xml version="1.0" encoding="utf-8"?>
-<ds:datastoreItem xmlns:ds="http://schemas.openxmlformats.org/officeDocument/2006/customXml" ds:itemID="{11E87084-B046-4466-A462-483E85FB33F2}">
+<file path=customXml/itemProps4.xml><?xml version="1.0" encoding="utf-8"?>
+<ds:datastoreItem xmlns:ds="http://schemas.openxmlformats.org/officeDocument/2006/customXml" ds:itemID="{226837CA-CA61-4A49-9ED0-056685F88D2E}">
   <ds:schemaRefs>
-    <ds:schemaRef ds:uri="http://schemas.microsoft.com/sharepoint/v3/contenttype/forms"/>
-  </ds:schemaRefs>
-</ds:datastoreItem>
-</file>
-
-<file path=customXml/itemProps4.xml><?xml version="1.0" encoding="utf-8"?>
-<ds:datastoreItem xmlns:ds="http://schemas.openxmlformats.org/officeDocument/2006/customXml" ds:itemID="{44E9FADB-6E0A-4CD2-A41C-0016553369E2}">
-  <ds:schemaRefs>
-    <ds:schemaRef ds:uri="http://schemas.microsoft.com/office/2006/metadata/properties"/>
-    <ds:schemaRef ds:uri="http://schemas.microsoft.com/office/infopath/2007/PartnerControls"/>
+    <ds:schemaRef ds:uri="http://schemas.openxmlformats.org/officeDocument/2006/bibliography"/>
   </ds:schemaRefs>
 </ds:datastoreItem>
 </file>
</xml_diff>

<commit_message>
Add ERD to .docx
</commit_message>
<xml_diff>
--- a/Documentation/AlzCare.docx
+++ b/Documentation/AlzCare.docx
@@ -1495,7 +1495,7 @@
         </w:rPr>
         <w:fldChar w:fldCharType="separate"/>
       </w:r>
-      <w:hyperlink w:anchor="_Toc186221448" w:history="1">
+      <w:hyperlink w:anchor="_Toc186409035" w:history="1">
         <w:r>
           <w:rPr>
             <w:rStyle w:val="Hyperlink"/>
@@ -1542,7 +1542,7 @@
             <w:noProof/>
             <w:webHidden/>
           </w:rPr>
-          <w:instrText xml:space="preserve"> PAGEREF _Toc186221448 \h </w:instrText>
+          <w:instrText xml:space="preserve"> PAGEREF _Toc186409035 \h </w:instrText>
         </w:r>
         <w:r>
           <w:rPr>
@@ -1589,7 +1589,7 @@
           <w14:ligatures w14:val="standardContextual"/>
         </w:rPr>
       </w:pPr>
-      <w:hyperlink w:anchor="_Toc186221449" w:history="1">
+      <w:hyperlink w:anchor="_Toc186409036" w:history="1">
         <w:r>
           <w:rPr>
             <w:rStyle w:val="Hyperlink"/>
@@ -1634,7 +1634,7 @@
             <w:noProof/>
             <w:webHidden/>
           </w:rPr>
-          <w:instrText xml:space="preserve"> PAGEREF _Toc186221449 \h </w:instrText>
+          <w:instrText xml:space="preserve"> PAGEREF _Toc186409036 \h </w:instrText>
         </w:r>
         <w:r>
           <w:rPr>
@@ -1681,7 +1681,7 @@
           <w14:ligatures w14:val="standardContextual"/>
         </w:rPr>
       </w:pPr>
-      <w:hyperlink w:anchor="_Toc186221450" w:history="1">
+      <w:hyperlink w:anchor="_Toc186409037" w:history="1">
         <w:r>
           <w:rPr>
             <w:rStyle w:val="Hyperlink"/>
@@ -1726,7 +1726,7 @@
             <w:noProof/>
             <w:webHidden/>
           </w:rPr>
-          <w:instrText xml:space="preserve"> PAGEREF _Toc186221450 \h </w:instrText>
+          <w:instrText xml:space="preserve"> PAGEREF _Toc186409037 \h </w:instrText>
         </w:r>
         <w:r>
           <w:rPr>
@@ -1773,7 +1773,7 @@
           <w14:ligatures w14:val="standardContextual"/>
         </w:rPr>
       </w:pPr>
-      <w:hyperlink w:anchor="_Toc186221451" w:history="1">
+      <w:hyperlink w:anchor="_Toc186409038" w:history="1">
         <w:r>
           <w:rPr>
             <w:rStyle w:val="Hyperlink"/>
@@ -1818,7 +1818,7 @@
             <w:noProof/>
             <w:webHidden/>
           </w:rPr>
-          <w:instrText xml:space="preserve"> PAGEREF _Toc186221451 \h </w:instrText>
+          <w:instrText xml:space="preserve"> PAGEREF _Toc186409038 \h </w:instrText>
         </w:r>
         <w:r>
           <w:rPr>
@@ -1865,7 +1865,7 @@
           <w14:ligatures w14:val="standardContextual"/>
         </w:rPr>
       </w:pPr>
-      <w:hyperlink w:anchor="_Toc186221452" w:history="1">
+      <w:hyperlink w:anchor="_Toc186409039" w:history="1">
         <w:r>
           <w:rPr>
             <w:rStyle w:val="Hyperlink"/>
@@ -1910,7 +1910,7 @@
             <w:noProof/>
             <w:webHidden/>
           </w:rPr>
-          <w:instrText xml:space="preserve"> PAGEREF _Toc186221452 \h </w:instrText>
+          <w:instrText xml:space="preserve"> PAGEREF _Toc186409039 \h </w:instrText>
         </w:r>
         <w:r>
           <w:rPr>
@@ -1957,7 +1957,7 @@
           <w14:ligatures w14:val="standardContextual"/>
         </w:rPr>
       </w:pPr>
-      <w:hyperlink w:anchor="_Toc186221453" w:history="1">
+      <w:hyperlink w:anchor="_Toc186409040" w:history="1">
         <w:r>
           <w:rPr>
             <w:rStyle w:val="Hyperlink"/>
@@ -2002,7 +2002,7 @@
             <w:noProof/>
             <w:webHidden/>
           </w:rPr>
-          <w:instrText xml:space="preserve"> PAGEREF _Toc186221453 \h </w:instrText>
+          <w:instrText xml:space="preserve"> PAGEREF _Toc186409040 \h </w:instrText>
         </w:r>
         <w:r>
           <w:rPr>
@@ -2049,7 +2049,7 @@
           <w14:ligatures w14:val="standardContextual"/>
         </w:rPr>
       </w:pPr>
-      <w:hyperlink w:anchor="_Toc186221454" w:history="1">
+      <w:hyperlink w:anchor="_Toc186409041" w:history="1">
         <w:r>
           <w:rPr>
             <w:rStyle w:val="Hyperlink"/>
@@ -2094,7 +2094,7 @@
             <w:noProof/>
             <w:webHidden/>
           </w:rPr>
-          <w:instrText xml:space="preserve"> PAGEREF _Toc186221454 \h </w:instrText>
+          <w:instrText xml:space="preserve"> PAGEREF _Toc186409041 \h </w:instrText>
         </w:r>
         <w:r>
           <w:rPr>
@@ -2139,7 +2139,7 @@
           <w14:ligatures w14:val="standardContextual"/>
         </w:rPr>
       </w:pPr>
-      <w:hyperlink w:anchor="_Toc186221455" w:history="1">
+      <w:hyperlink w:anchor="_Toc186409042" w:history="1">
         <w:r>
           <w:rPr>
             <w:rStyle w:val="Hyperlink"/>
@@ -2186,7 +2186,7 @@
             <w:noProof/>
             <w:webHidden/>
           </w:rPr>
-          <w:instrText xml:space="preserve"> PAGEREF _Toc186221455 \h </w:instrText>
+          <w:instrText xml:space="preserve"> PAGEREF _Toc186409042 \h </w:instrText>
         </w:r>
         <w:r>
           <w:rPr>
@@ -2233,7 +2233,7 @@
           <w14:ligatures w14:val="standardContextual"/>
         </w:rPr>
       </w:pPr>
-      <w:hyperlink w:anchor="_Toc186221456" w:history="1">
+      <w:hyperlink w:anchor="_Toc186409043" w:history="1">
         <w:r>
           <w:rPr>
             <w:rStyle w:val="Hyperlink"/>
@@ -2278,7 +2278,7 @@
             <w:noProof/>
             <w:webHidden/>
           </w:rPr>
-          <w:instrText xml:space="preserve"> PAGEREF _Toc186221456 \h </w:instrText>
+          <w:instrText xml:space="preserve"> PAGEREF _Toc186409043 \h </w:instrText>
         </w:r>
         <w:r>
           <w:rPr>
@@ -2325,7 +2325,7 @@
           <w14:ligatures w14:val="standardContextual"/>
         </w:rPr>
       </w:pPr>
-      <w:hyperlink w:anchor="_Toc186221457" w:history="1">
+      <w:hyperlink w:anchor="_Toc186409044" w:history="1">
         <w:r>
           <w:rPr>
             <w:rStyle w:val="Hyperlink"/>
@@ -2370,7 +2370,7 @@
             <w:noProof/>
             <w:webHidden/>
           </w:rPr>
-          <w:instrText xml:space="preserve"> PAGEREF _Toc186221457 \h </w:instrText>
+          <w:instrText xml:space="preserve"> PAGEREF _Toc186409044 \h </w:instrText>
         </w:r>
         <w:r>
           <w:rPr>
@@ -2417,7 +2417,7 @@
           <w14:ligatures w14:val="standardContextual"/>
         </w:rPr>
       </w:pPr>
-      <w:hyperlink w:anchor="_Toc186221458" w:history="1">
+      <w:hyperlink w:anchor="_Toc186409045" w:history="1">
         <w:r>
           <w:rPr>
             <w:rStyle w:val="Hyperlink"/>
@@ -2462,7 +2462,7 @@
             <w:noProof/>
             <w:webHidden/>
           </w:rPr>
-          <w:instrText xml:space="preserve"> PAGEREF _Toc186221458 \h </w:instrText>
+          <w:instrText xml:space="preserve"> PAGEREF _Toc186409045 \h </w:instrText>
         </w:r>
         <w:r>
           <w:rPr>
@@ -2507,7 +2507,7 @@
           <w14:ligatures w14:val="standardContextual"/>
         </w:rPr>
       </w:pPr>
-      <w:hyperlink w:anchor="_Toc186221459" w:history="1">
+      <w:hyperlink w:anchor="_Toc186409046" w:history="1">
         <w:r>
           <w:rPr>
             <w:rStyle w:val="Hyperlink"/>
@@ -2554,7 +2554,7 @@
             <w:noProof/>
             <w:webHidden/>
           </w:rPr>
-          <w:instrText xml:space="preserve"> PAGEREF _Toc186221459 \h </w:instrText>
+          <w:instrText xml:space="preserve"> PAGEREF _Toc186409046 \h </w:instrText>
         </w:r>
         <w:r>
           <w:rPr>
@@ -2601,7 +2601,7 @@
           <w14:ligatures w14:val="standardContextual"/>
         </w:rPr>
       </w:pPr>
-      <w:hyperlink w:anchor="_Toc186221460" w:history="1">
+      <w:hyperlink w:anchor="_Toc186409047" w:history="1">
         <w:r>
           <w:rPr>
             <w:rStyle w:val="Hyperlink"/>
@@ -2646,7 +2646,7 @@
             <w:noProof/>
             <w:webHidden/>
           </w:rPr>
-          <w:instrText xml:space="preserve"> PAGEREF _Toc186221460 \h </w:instrText>
+          <w:instrText xml:space="preserve"> PAGEREF _Toc186409047 \h </w:instrText>
         </w:r>
         <w:r>
           <w:rPr>
@@ -2693,7 +2693,7 @@
           <w14:ligatures w14:val="standardContextual"/>
         </w:rPr>
       </w:pPr>
-      <w:hyperlink w:anchor="_Toc186221461" w:history="1">
+      <w:hyperlink w:anchor="_Toc186409048" w:history="1">
         <w:r>
           <w:rPr>
             <w:rStyle w:val="Hyperlink"/>
@@ -2739,7 +2739,7 @@
             <w:noProof/>
             <w:webHidden/>
           </w:rPr>
-          <w:instrText xml:space="preserve"> PAGEREF _Toc186221461 \h </w:instrText>
+          <w:instrText xml:space="preserve"> PAGEREF _Toc186409048 \h </w:instrText>
         </w:r>
         <w:r>
           <w:rPr>
@@ -2786,7 +2786,7 @@
           <w14:ligatures w14:val="standardContextual"/>
         </w:rPr>
       </w:pPr>
-      <w:hyperlink w:anchor="_Toc186221462" w:history="1">
+      <w:hyperlink w:anchor="_Toc186409049" w:history="1">
         <w:r>
           <w:rPr>
             <w:rStyle w:val="Hyperlink"/>
@@ -2832,7 +2832,7 @@
             <w:noProof/>
             <w:webHidden/>
           </w:rPr>
-          <w:instrText xml:space="preserve"> PAGEREF _Toc186221462 \h </w:instrText>
+          <w:instrText xml:space="preserve"> PAGEREF _Toc186409049 \h </w:instrText>
         </w:r>
         <w:r>
           <w:rPr>
@@ -2879,7 +2879,7 @@
           <w14:ligatures w14:val="standardContextual"/>
         </w:rPr>
       </w:pPr>
-      <w:hyperlink w:anchor="_Toc186221463" w:history="1">
+      <w:hyperlink w:anchor="_Toc186409050" w:history="1">
         <w:r>
           <w:rPr>
             <w:rStyle w:val="Hyperlink"/>
@@ -2925,7 +2925,7 @@
             <w:noProof/>
             <w:webHidden/>
           </w:rPr>
-          <w:instrText xml:space="preserve"> PAGEREF _Toc186221463 \h </w:instrText>
+          <w:instrText xml:space="preserve"> PAGEREF _Toc186409050 \h </w:instrText>
         </w:r>
         <w:r>
           <w:rPr>
@@ -2972,7 +2972,7 @@
           <w14:ligatures w14:val="standardContextual"/>
         </w:rPr>
       </w:pPr>
-      <w:hyperlink w:anchor="_Toc186221464" w:history="1">
+      <w:hyperlink w:anchor="_Toc186409051" w:history="1">
         <w:r>
           <w:rPr>
             <w:rStyle w:val="Hyperlink"/>
@@ -3017,7 +3017,7 @@
             <w:noProof/>
             <w:webHidden/>
           </w:rPr>
-          <w:instrText xml:space="preserve"> PAGEREF _Toc186221464 \h </w:instrText>
+          <w:instrText xml:space="preserve"> PAGEREF _Toc186409051 \h </w:instrText>
         </w:r>
         <w:r>
           <w:rPr>
@@ -3064,7 +3064,7 @@
           <w14:ligatures w14:val="standardContextual"/>
         </w:rPr>
       </w:pPr>
-      <w:hyperlink w:anchor="_Toc186221465" w:history="1">
+      <w:hyperlink w:anchor="_Toc186409052" w:history="1">
         <w:r>
           <w:rPr>
             <w:rStyle w:val="Hyperlink"/>
@@ -3110,7 +3110,7 @@
             <w:noProof/>
             <w:webHidden/>
           </w:rPr>
-          <w:instrText xml:space="preserve"> PAGEREF _Toc186221465 \h </w:instrText>
+          <w:instrText xml:space="preserve"> PAGEREF _Toc186409052 \h </w:instrText>
         </w:r>
         <w:r>
           <w:rPr>
@@ -3157,7 +3157,7 @@
           <w14:ligatures w14:val="standardContextual"/>
         </w:rPr>
       </w:pPr>
-      <w:hyperlink w:anchor="_Toc186221466" w:history="1">
+      <w:hyperlink w:anchor="_Toc186409053" w:history="1">
         <w:r>
           <w:rPr>
             <w:rStyle w:val="Hyperlink"/>
@@ -3203,7 +3203,7 @@
             <w:noProof/>
             <w:webHidden/>
           </w:rPr>
-          <w:instrText xml:space="preserve"> PAGEREF _Toc186221466 \h </w:instrText>
+          <w:instrText xml:space="preserve"> PAGEREF _Toc186409053 \h </w:instrText>
         </w:r>
         <w:r>
           <w:rPr>
@@ -3250,7 +3250,7 @@
           <w14:ligatures w14:val="standardContextual"/>
         </w:rPr>
       </w:pPr>
-      <w:hyperlink w:anchor="_Toc186221467" w:history="1">
+      <w:hyperlink w:anchor="_Toc186409054" w:history="1">
         <w:r>
           <w:rPr>
             <w:rStyle w:val="Hyperlink"/>
@@ -3296,7 +3296,7 @@
             <w:noProof/>
             <w:webHidden/>
           </w:rPr>
-          <w:instrText xml:space="preserve"> PAGEREF _Toc186221467 \h </w:instrText>
+          <w:instrText xml:space="preserve"> PAGEREF _Toc186409054 \h </w:instrText>
         </w:r>
         <w:r>
           <w:rPr>
@@ -3343,7 +3343,7 @@
           <w14:ligatures w14:val="standardContextual"/>
         </w:rPr>
       </w:pPr>
-      <w:hyperlink w:anchor="_Toc186221468" w:history="1">
+      <w:hyperlink w:anchor="_Toc186409055" w:history="1">
         <w:r>
           <w:rPr>
             <w:rStyle w:val="Hyperlink"/>
@@ -3389,7 +3389,7 @@
             <w:noProof/>
             <w:webHidden/>
           </w:rPr>
-          <w:instrText xml:space="preserve"> PAGEREF _Toc186221468 \h </w:instrText>
+          <w:instrText xml:space="preserve"> PAGEREF _Toc186409055 \h </w:instrText>
         </w:r>
         <w:r>
           <w:rPr>
@@ -3436,7 +3436,7 @@
           <w14:ligatures w14:val="standardContextual"/>
         </w:rPr>
       </w:pPr>
-      <w:hyperlink w:anchor="_Toc186221469" w:history="1">
+      <w:hyperlink w:anchor="_Toc186409056" w:history="1">
         <w:r>
           <w:rPr>
             <w:rStyle w:val="Hyperlink"/>
@@ -3482,7 +3482,7 @@
             <w:noProof/>
             <w:webHidden/>
           </w:rPr>
-          <w:instrText xml:space="preserve"> PAGEREF _Toc186221469 \h </w:instrText>
+          <w:instrText xml:space="preserve"> PAGEREF _Toc186409056 \h </w:instrText>
         </w:r>
         <w:r>
           <w:rPr>
@@ -3529,7 +3529,7 @@
           <w14:ligatures w14:val="standardContextual"/>
         </w:rPr>
       </w:pPr>
-      <w:hyperlink w:anchor="_Toc186221470" w:history="1">
+      <w:hyperlink w:anchor="_Toc186409057" w:history="1">
         <w:r>
           <w:rPr>
             <w:rStyle w:val="Hyperlink"/>
@@ -3575,7 +3575,7 @@
             <w:noProof/>
             <w:webHidden/>
           </w:rPr>
-          <w:instrText xml:space="preserve"> PAGEREF _Toc186221470 \h </w:instrText>
+          <w:instrText xml:space="preserve"> PAGEREF _Toc186409057 \h </w:instrText>
         </w:r>
         <w:r>
           <w:rPr>
@@ -3622,7 +3622,7 @@
           <w14:ligatures w14:val="standardContextual"/>
         </w:rPr>
       </w:pPr>
-      <w:hyperlink w:anchor="_Toc186221471" w:history="1">
+      <w:hyperlink w:anchor="_Toc186409058" w:history="1">
         <w:r>
           <w:rPr>
             <w:rStyle w:val="Hyperlink"/>
@@ -3668,7 +3668,7 @@
             <w:noProof/>
             <w:webHidden/>
           </w:rPr>
-          <w:instrText xml:space="preserve"> PAGEREF _Toc186221471 \h </w:instrText>
+          <w:instrText xml:space="preserve"> PAGEREF _Toc186409058 \h </w:instrText>
         </w:r>
         <w:r>
           <w:rPr>
@@ -3715,7 +3715,7 @@
           <w14:ligatures w14:val="standardContextual"/>
         </w:rPr>
       </w:pPr>
-      <w:hyperlink w:anchor="_Toc186221472" w:history="1">
+      <w:hyperlink w:anchor="_Toc186409059" w:history="1">
         <w:r>
           <w:rPr>
             <w:rStyle w:val="Hyperlink"/>
@@ -3760,7 +3760,7 @@
             <w:noProof/>
             <w:webHidden/>
           </w:rPr>
-          <w:instrText xml:space="preserve"> PAGEREF _Toc186221472 \h </w:instrText>
+          <w:instrText xml:space="preserve"> PAGEREF _Toc186409059 \h </w:instrText>
         </w:r>
         <w:r>
           <w:rPr>
@@ -3807,7 +3807,7 @@
           <w14:ligatures w14:val="standardContextual"/>
         </w:rPr>
       </w:pPr>
-      <w:hyperlink w:anchor="_Toc186221473" w:history="1">
+      <w:hyperlink w:anchor="_Toc186409060" w:history="1">
         <w:r>
           <w:rPr>
             <w:rStyle w:val="Hyperlink"/>
@@ -3853,7 +3853,7 @@
             <w:noProof/>
             <w:webHidden/>
           </w:rPr>
-          <w:instrText xml:space="preserve"> PAGEREF _Toc186221473 \h </w:instrText>
+          <w:instrText xml:space="preserve"> PAGEREF _Toc186409060 \h </w:instrText>
         </w:r>
         <w:r>
           <w:rPr>
@@ -3900,7 +3900,7 @@
           <w14:ligatures w14:val="standardContextual"/>
         </w:rPr>
       </w:pPr>
-      <w:hyperlink w:anchor="_Toc186221474" w:history="1">
+      <w:hyperlink w:anchor="_Toc186409061" w:history="1">
         <w:r>
           <w:rPr>
             <w:rStyle w:val="Hyperlink"/>
@@ -3946,7 +3946,7 @@
             <w:noProof/>
             <w:webHidden/>
           </w:rPr>
-          <w:instrText xml:space="preserve"> PAGEREF _Toc186221474 \h </w:instrText>
+          <w:instrText xml:space="preserve"> PAGEREF _Toc186409061 \h </w:instrText>
         </w:r>
         <w:r>
           <w:rPr>
@@ -3993,7 +3993,7 @@
           <w14:ligatures w14:val="standardContextual"/>
         </w:rPr>
       </w:pPr>
-      <w:hyperlink w:anchor="_Toc186221475" w:history="1">
+      <w:hyperlink w:anchor="_Toc186409062" w:history="1">
         <w:r>
           <w:rPr>
             <w:rStyle w:val="Hyperlink"/>
@@ -4038,7 +4038,7 @@
             <w:noProof/>
             <w:webHidden/>
           </w:rPr>
-          <w:instrText xml:space="preserve"> PAGEREF _Toc186221475 \h </w:instrText>
+          <w:instrText xml:space="preserve"> PAGEREF _Toc186409062 \h </w:instrText>
         </w:r>
         <w:r>
           <w:rPr>
@@ -4085,7 +4085,7 @@
           <w14:ligatures w14:val="standardContextual"/>
         </w:rPr>
       </w:pPr>
-      <w:hyperlink w:anchor="_Toc186221476" w:history="1">
+      <w:hyperlink w:anchor="_Toc186409063" w:history="1">
         <w:r>
           <w:rPr>
             <w:rStyle w:val="Hyperlink"/>
@@ -4130,7 +4130,7 @@
             <w:noProof/>
             <w:webHidden/>
           </w:rPr>
-          <w:instrText xml:space="preserve"> PAGEREF _Toc186221476 \h </w:instrText>
+          <w:instrText xml:space="preserve"> PAGEREF _Toc186409063 \h </w:instrText>
         </w:r>
         <w:r>
           <w:rPr>
@@ -4177,7 +4177,7 @@
           <w14:ligatures w14:val="standardContextual"/>
         </w:rPr>
       </w:pPr>
-      <w:hyperlink w:anchor="_Toc186221477" w:history="1">
+      <w:hyperlink w:anchor="_Toc186409064" w:history="1">
         <w:r>
           <w:rPr>
             <w:rStyle w:val="Hyperlink"/>
@@ -4222,7 +4222,7 @@
             <w:noProof/>
             <w:webHidden/>
           </w:rPr>
-          <w:instrText xml:space="preserve"> PAGEREF _Toc186221477 \h </w:instrText>
+          <w:instrText xml:space="preserve"> PAGEREF _Toc186409064 \h </w:instrText>
         </w:r>
         <w:r>
           <w:rPr>
@@ -4269,7 +4269,7 @@
           <w14:ligatures w14:val="standardContextual"/>
         </w:rPr>
       </w:pPr>
-      <w:hyperlink w:anchor="_Toc186221478" w:history="1">
+      <w:hyperlink w:anchor="_Toc186409065" w:history="1">
         <w:r>
           <w:rPr>
             <w:rStyle w:val="Hyperlink"/>
@@ -4314,7 +4314,7 @@
             <w:noProof/>
             <w:webHidden/>
           </w:rPr>
-          <w:instrText xml:space="preserve"> PAGEREF _Toc186221478 \h </w:instrText>
+          <w:instrText xml:space="preserve"> PAGEREF _Toc186409065 \h </w:instrText>
         </w:r>
         <w:r>
           <w:rPr>
@@ -4361,7 +4361,7 @@
           <w14:ligatures w14:val="standardContextual"/>
         </w:rPr>
       </w:pPr>
-      <w:hyperlink w:anchor="_Toc186221479" w:history="1">
+      <w:hyperlink w:anchor="_Toc186409066" w:history="1">
         <w:r>
           <w:rPr>
             <w:rStyle w:val="Hyperlink"/>
@@ -4408,7 +4408,7 @@
             <w:noProof/>
             <w:webHidden/>
           </w:rPr>
-          <w:instrText xml:space="preserve"> PAGEREF _Toc186221479 \h </w:instrText>
+          <w:instrText xml:space="preserve"> PAGEREF _Toc186409066 \h </w:instrText>
         </w:r>
         <w:r>
           <w:rPr>
@@ -4455,7 +4455,7 @@
           <w14:ligatures w14:val="standardContextual"/>
         </w:rPr>
       </w:pPr>
-      <w:hyperlink w:anchor="_Toc186221480" w:history="1">
+      <w:hyperlink w:anchor="_Toc186409067" w:history="1">
         <w:r>
           <w:rPr>
             <w:rStyle w:val="Hyperlink"/>
@@ -4501,7 +4501,7 @@
             <w:noProof/>
             <w:webHidden/>
           </w:rPr>
-          <w:instrText xml:space="preserve"> PAGEREF _Toc186221480 \h </w:instrText>
+          <w:instrText xml:space="preserve"> PAGEREF _Toc186409067 \h </w:instrText>
         </w:r>
         <w:r>
           <w:rPr>
@@ -4548,7 +4548,7 @@
           <w14:ligatures w14:val="standardContextual"/>
         </w:rPr>
       </w:pPr>
-      <w:hyperlink w:anchor="_Toc186221481" w:history="1">
+      <w:hyperlink w:anchor="_Toc186409068" w:history="1">
         <w:r>
           <w:rPr>
             <w:rStyle w:val="Hyperlink"/>
@@ -4594,7 +4594,7 @@
             <w:noProof/>
             <w:webHidden/>
           </w:rPr>
-          <w:instrText xml:space="preserve"> PAGEREF _Toc186221481 \h </w:instrText>
+          <w:instrText xml:space="preserve"> PAGEREF _Toc186409068 \h </w:instrText>
         </w:r>
         <w:r>
           <w:rPr>
@@ -4641,7 +4641,7 @@
           <w14:ligatures w14:val="standardContextual"/>
         </w:rPr>
       </w:pPr>
-      <w:hyperlink w:anchor="_Toc186221482" w:history="1">
+      <w:hyperlink w:anchor="_Toc186409069" w:history="1">
         <w:r>
           <w:rPr>
             <w:rStyle w:val="Hyperlink"/>
@@ -4689,7 +4689,7 @@
             <w:noProof/>
             <w:webHidden/>
           </w:rPr>
-          <w:instrText xml:space="preserve"> PAGEREF _Toc186221482 \h </w:instrText>
+          <w:instrText xml:space="preserve"> PAGEREF _Toc186409069 \h </w:instrText>
         </w:r>
         <w:r>
           <w:rPr>
@@ -4736,7 +4736,7 @@
           <w14:ligatures w14:val="standardContextual"/>
         </w:rPr>
       </w:pPr>
-      <w:hyperlink w:anchor="_Toc186221483" w:history="1">
+      <w:hyperlink w:anchor="_Toc186409070" w:history="1">
         <w:r>
           <w:rPr>
             <w:rStyle w:val="Hyperlink"/>
@@ -4784,7 +4784,7 @@
             <w:noProof/>
             <w:webHidden/>
           </w:rPr>
-          <w:instrText xml:space="preserve"> PAGEREF _Toc186221483 \h </w:instrText>
+          <w:instrText xml:space="preserve"> PAGEREF _Toc186409070 \h </w:instrText>
         </w:r>
         <w:r>
           <w:rPr>
@@ -4831,7 +4831,7 @@
           <w14:ligatures w14:val="standardContextual"/>
         </w:rPr>
       </w:pPr>
-      <w:hyperlink w:anchor="_Toc186221484" w:history="1">
+      <w:hyperlink w:anchor="_Toc186409071" w:history="1">
         <w:r>
           <w:rPr>
             <w:rStyle w:val="Hyperlink"/>
@@ -4879,7 +4879,7 @@
             <w:noProof/>
             <w:webHidden/>
           </w:rPr>
-          <w:instrText xml:space="preserve"> PAGEREF _Toc186221484 \h </w:instrText>
+          <w:instrText xml:space="preserve"> PAGEREF _Toc186409071 \h </w:instrText>
         </w:r>
         <w:r>
           <w:rPr>
@@ -4926,7 +4926,7 @@
           <w14:ligatures w14:val="standardContextual"/>
         </w:rPr>
       </w:pPr>
-      <w:hyperlink w:anchor="_Toc186221485" w:history="1">
+      <w:hyperlink w:anchor="_Toc186409072" w:history="1">
         <w:r>
           <w:rPr>
             <w:rStyle w:val="Hyperlink"/>
@@ -4974,7 +4974,7 @@
             <w:noProof/>
             <w:webHidden/>
           </w:rPr>
-          <w:instrText xml:space="preserve"> PAGEREF _Toc186221485 \h </w:instrText>
+          <w:instrText xml:space="preserve"> PAGEREF _Toc186409072 \h </w:instrText>
         </w:r>
         <w:r>
           <w:rPr>
@@ -5021,7 +5021,7 @@
           <w14:ligatures w14:val="standardContextual"/>
         </w:rPr>
       </w:pPr>
-      <w:hyperlink w:anchor="_Toc186221486" w:history="1">
+      <w:hyperlink w:anchor="_Toc186409073" w:history="1">
         <w:r>
           <w:rPr>
             <w:rStyle w:val="Hyperlink"/>
@@ -5069,7 +5069,7 @@
             <w:noProof/>
             <w:webHidden/>
           </w:rPr>
-          <w:instrText xml:space="preserve"> PAGEREF _Toc186221486 \h </w:instrText>
+          <w:instrText xml:space="preserve"> PAGEREF _Toc186409073 \h </w:instrText>
         </w:r>
         <w:r>
           <w:rPr>
@@ -5116,7 +5116,7 @@
           <w14:ligatures w14:val="standardContextual"/>
         </w:rPr>
       </w:pPr>
-      <w:hyperlink w:anchor="_Toc186221487" w:history="1">
+      <w:hyperlink w:anchor="_Toc186409074" w:history="1">
         <w:r>
           <w:rPr>
             <w:rStyle w:val="Hyperlink"/>
@@ -5163,7 +5163,7 @@
             <w:noProof/>
             <w:webHidden/>
           </w:rPr>
-          <w:instrText xml:space="preserve"> PAGEREF _Toc186221487 \h </w:instrText>
+          <w:instrText xml:space="preserve"> PAGEREF _Toc186409074 \h </w:instrText>
         </w:r>
         <w:r>
           <w:rPr>
@@ -5208,7 +5208,7 @@
           <w14:ligatures w14:val="standardContextual"/>
         </w:rPr>
       </w:pPr>
-      <w:hyperlink w:anchor="_Toc186221488" w:history="1">
+      <w:hyperlink w:anchor="_Toc186409075" w:history="1">
         <w:r>
           <w:rPr>
             <w:rStyle w:val="Hyperlink"/>
@@ -5255,7 +5255,7 @@
             <w:noProof/>
             <w:webHidden/>
           </w:rPr>
-          <w:instrText xml:space="preserve"> PAGEREF _Toc186221488 \h </w:instrText>
+          <w:instrText xml:space="preserve"> PAGEREF _Toc186409075 \h </w:instrText>
         </w:r>
         <w:r>
           <w:rPr>
@@ -5302,7 +5302,7 @@
           <w14:ligatures w14:val="standardContextual"/>
         </w:rPr>
       </w:pPr>
-      <w:hyperlink w:anchor="_Toc186221489" w:history="1">
+      <w:hyperlink w:anchor="_Toc186409076" w:history="1">
         <w:r>
           <w:rPr>
             <w:rStyle w:val="Hyperlink"/>
@@ -5347,7 +5347,7 @@
             <w:noProof/>
             <w:webHidden/>
           </w:rPr>
-          <w:instrText xml:space="preserve"> PAGEREF _Toc186221489 \h </w:instrText>
+          <w:instrText xml:space="preserve"> PAGEREF _Toc186409076 \h </w:instrText>
         </w:r>
         <w:r>
           <w:rPr>
@@ -5394,7 +5394,7 @@
           <w14:ligatures w14:val="standardContextual"/>
         </w:rPr>
       </w:pPr>
-      <w:hyperlink w:anchor="_Toc186221490" w:history="1">
+      <w:hyperlink w:anchor="_Toc186409077" w:history="1">
         <w:r>
           <w:rPr>
             <w:rStyle w:val="Hyperlink"/>
@@ -5418,7 +5418,7 @@
             <w:rStyle w:val="Hyperlink"/>
             <w:noProof/>
           </w:rPr>
-          <w:t>Sequence Diagram</w:t>
+          <w:t>Entity-Relationship-Diagram (ERD)</w:t>
         </w:r>
         <w:r>
           <w:rPr>
@@ -5439,7 +5439,7 @@
             <w:noProof/>
             <w:webHidden/>
           </w:rPr>
-          <w:instrText xml:space="preserve"> PAGEREF _Toc186221490 \h </w:instrText>
+          <w:instrText xml:space="preserve"> PAGEREF _Toc186409077 \h </w:instrText>
         </w:r>
         <w:r>
           <w:rPr>
@@ -5486,7 +5486,7 @@
           <w14:ligatures w14:val="standardContextual"/>
         </w:rPr>
       </w:pPr>
-      <w:hyperlink w:anchor="_Toc186221491" w:history="1">
+      <w:hyperlink w:anchor="_Toc186409078" w:history="1">
         <w:r>
           <w:rPr>
             <w:rStyle w:val="Hyperlink"/>
@@ -5531,7 +5531,7 @@
             <w:noProof/>
             <w:webHidden/>
           </w:rPr>
-          <w:instrText xml:space="preserve"> PAGEREF _Toc186221491 \h </w:instrText>
+          <w:instrText xml:space="preserve"> PAGEREF _Toc186409078 \h </w:instrText>
         </w:r>
         <w:r>
           <w:rPr>
@@ -5578,7 +5578,7 @@
           <w14:ligatures w14:val="standardContextual"/>
         </w:rPr>
       </w:pPr>
-      <w:hyperlink w:anchor="_Toc186221492" w:history="1">
+      <w:hyperlink w:anchor="_Toc186409079" w:history="1">
         <w:r>
           <w:rPr>
             <w:rStyle w:val="Hyperlink"/>
@@ -5602,7 +5602,7 @@
             <w:rStyle w:val="Hyperlink"/>
             <w:noProof/>
           </w:rPr>
-          <w:t>Model Architecture Diagram</w:t>
+          <w:t>Sequence Diagram</w:t>
         </w:r>
         <w:r>
           <w:rPr>
@@ -5623,7 +5623,7 @@
             <w:noProof/>
             <w:webHidden/>
           </w:rPr>
-          <w:instrText xml:space="preserve"> PAGEREF _Toc186221492 \h </w:instrText>
+          <w:instrText xml:space="preserve"> PAGEREF _Toc186409079 \h </w:instrText>
         </w:r>
         <w:r>
           <w:rPr>
@@ -5643,7 +5643,7 @@
             <w:noProof/>
             <w:webHidden/>
           </w:rPr>
-          <w:t>30</w:t>
+          <w:t>31</w:t>
         </w:r>
         <w:r>
           <w:rPr>
@@ -5670,7 +5670,7 @@
           <w14:ligatures w14:val="standardContextual"/>
         </w:rPr>
       </w:pPr>
-      <w:hyperlink w:anchor="_Toc186221493" w:history="1">
+      <w:hyperlink w:anchor="_Toc186409080" w:history="1">
         <w:r>
           <w:rPr>
             <w:rStyle w:val="Hyperlink"/>
@@ -5694,7 +5694,7 @@
             <w:rStyle w:val="Hyperlink"/>
             <w:noProof/>
           </w:rPr>
-          <w:t>Entity-Relationship-Diagram (ERD)</w:t>
+          <w:t>Data flow Diagram</w:t>
         </w:r>
         <w:r>
           <w:rPr>
@@ -5715,7 +5715,7 @@
             <w:noProof/>
             <w:webHidden/>
           </w:rPr>
-          <w:instrText xml:space="preserve"> PAGEREF _Toc186221493 \h </w:instrText>
+          <w:instrText xml:space="preserve"> PAGEREF _Toc186409080 \h </w:instrText>
         </w:r>
         <w:r>
           <w:rPr>
@@ -5735,7 +5735,7 @@
             <w:noProof/>
             <w:webHidden/>
           </w:rPr>
-          <w:t>30</w:t>
+          <w:t>31</w:t>
         </w:r>
         <w:r>
           <w:rPr>
@@ -5762,11 +5762,12 @@
           <w14:ligatures w14:val="standardContextual"/>
         </w:rPr>
       </w:pPr>
-      <w:hyperlink w:anchor="_Toc186221494" w:history="1">
+      <w:hyperlink w:anchor="_Toc186409081" w:history="1">
         <w:r>
           <w:rPr>
             <w:rStyle w:val="Hyperlink"/>
             <w:noProof/>
+            <w:rtl/>
           </w:rPr>
           <w:t>4.6</w:t>
         </w:r>
@@ -5786,7 +5787,7 @@
             <w:rStyle w:val="Hyperlink"/>
             <w:noProof/>
           </w:rPr>
-          <w:t>Data flow Diagram</w:t>
+          <w:t>Deployment Diagram</w:t>
         </w:r>
         <w:r>
           <w:rPr>
@@ -5807,7 +5808,7 @@
             <w:noProof/>
             <w:webHidden/>
           </w:rPr>
-          <w:instrText xml:space="preserve"> PAGEREF _Toc186221494 \h </w:instrText>
+          <w:instrText xml:space="preserve"> PAGEREF _Toc186409081 \h </w:instrText>
         </w:r>
         <w:r>
           <w:rPr>
@@ -5827,7 +5828,7 @@
             <w:noProof/>
             <w:webHidden/>
           </w:rPr>
-          <w:t>30</w:t>
+          <w:t>31</w:t>
         </w:r>
         <w:r>
           <w:rPr>
@@ -5854,7 +5855,7 @@
           <w14:ligatures w14:val="standardContextual"/>
         </w:rPr>
       </w:pPr>
-      <w:hyperlink w:anchor="_Toc186221495" w:history="1">
+      <w:hyperlink w:anchor="_Toc186409082" w:history="1">
         <w:r>
           <w:rPr>
             <w:rStyle w:val="Hyperlink"/>
@@ -5878,7 +5879,7 @@
             <w:rStyle w:val="Hyperlink"/>
             <w:noProof/>
           </w:rPr>
-          <w:t>Deployment Diagram</w:t>
+          <w:t>Model Architecture Diagram</w:t>
         </w:r>
         <w:r>
           <w:rPr>
@@ -5899,7 +5900,7 @@
             <w:noProof/>
             <w:webHidden/>
           </w:rPr>
-          <w:instrText xml:space="preserve"> PAGEREF _Toc186221495 \h </w:instrText>
+          <w:instrText xml:space="preserve"> PAGEREF _Toc186409082 \h </w:instrText>
         </w:r>
         <w:r>
           <w:rPr>
@@ -5919,7 +5920,7 @@
             <w:noProof/>
             <w:webHidden/>
           </w:rPr>
-          <w:t>30</w:t>
+          <w:t>31</w:t>
         </w:r>
         <w:r>
           <w:rPr>
@@ -5946,7 +5947,7 @@
           <w14:ligatures w14:val="standardContextual"/>
         </w:rPr>
       </w:pPr>
-      <w:hyperlink w:anchor="_Toc186221496" w:history="1">
+      <w:hyperlink w:anchor="_Toc186409083" w:history="1">
         <w:r>
           <w:rPr>
             <w:rStyle w:val="Hyperlink"/>
@@ -5991,7 +5992,7 @@
             <w:noProof/>
             <w:webHidden/>
           </w:rPr>
-          <w:instrText xml:space="preserve"> PAGEREF _Toc186221496 \h </w:instrText>
+          <w:instrText xml:space="preserve"> PAGEREF _Toc186409083 \h </w:instrText>
         </w:r>
         <w:r>
           <w:rPr>
@@ -6011,7 +6012,7 @@
             <w:noProof/>
             <w:webHidden/>
           </w:rPr>
-          <w:t>30</w:t>
+          <w:t>31</w:t>
         </w:r>
         <w:r>
           <w:rPr>
@@ -6038,7 +6039,7 @@
           <w14:ligatures w14:val="standardContextual"/>
         </w:rPr>
       </w:pPr>
-      <w:hyperlink w:anchor="_Toc186221497" w:history="1">
+      <w:hyperlink w:anchor="_Toc186409084" w:history="1">
         <w:r>
           <w:rPr>
             <w:rStyle w:val="Hyperlink"/>
@@ -6083,7 +6084,7 @@
             <w:noProof/>
             <w:webHidden/>
           </w:rPr>
-          <w:instrText xml:space="preserve"> PAGEREF _Toc186221497 \h </w:instrText>
+          <w:instrText xml:space="preserve"> PAGEREF _Toc186409084 \h </w:instrText>
         </w:r>
         <w:r>
           <w:rPr>
@@ -6103,7 +6104,7 @@
             <w:noProof/>
             <w:webHidden/>
           </w:rPr>
-          <w:t>31</w:t>
+          <w:t>32</w:t>
         </w:r>
         <w:r>
           <w:rPr>
@@ -6130,7 +6131,7 @@
           <w14:ligatures w14:val="standardContextual"/>
         </w:rPr>
       </w:pPr>
-      <w:hyperlink w:anchor="_Toc186221498" w:history="1">
+      <w:hyperlink w:anchor="_Toc186409085" w:history="1">
         <w:r>
           <w:rPr>
             <w:rStyle w:val="Hyperlink"/>
@@ -6176,7 +6177,7 @@
             <w:noProof/>
             <w:webHidden/>
           </w:rPr>
-          <w:instrText xml:space="preserve"> PAGEREF _Toc186221498 \h </w:instrText>
+          <w:instrText xml:space="preserve"> PAGEREF _Toc186409085 \h </w:instrText>
         </w:r>
         <w:r>
           <w:rPr>
@@ -6196,7 +6197,7 @@
             <w:noProof/>
             <w:webHidden/>
           </w:rPr>
-          <w:t>31</w:t>
+          <w:t>32</w:t>
         </w:r>
         <w:r>
           <w:rPr>
@@ -6223,7 +6224,7 @@
           <w14:ligatures w14:val="standardContextual"/>
         </w:rPr>
       </w:pPr>
-      <w:hyperlink w:anchor="_Toc186221499" w:history="1">
+      <w:hyperlink w:anchor="_Toc186409086" w:history="1">
         <w:r>
           <w:rPr>
             <w:rStyle w:val="Hyperlink"/>
@@ -6269,7 +6270,7 @@
             <w:noProof/>
             <w:webHidden/>
           </w:rPr>
-          <w:instrText xml:space="preserve"> PAGEREF _Toc186221499 \h </w:instrText>
+          <w:instrText xml:space="preserve"> PAGEREF _Toc186409086 \h </w:instrText>
         </w:r>
         <w:r>
           <w:rPr>
@@ -6289,7 +6290,7 @@
             <w:noProof/>
             <w:webHidden/>
           </w:rPr>
-          <w:t>31</w:t>
+          <w:t>32</w:t>
         </w:r>
         <w:r>
           <w:rPr>
@@ -6316,7 +6317,7 @@
           <w14:ligatures w14:val="standardContextual"/>
         </w:rPr>
       </w:pPr>
-      <w:hyperlink w:anchor="_Toc186221500" w:history="1">
+      <w:hyperlink w:anchor="_Toc186409087" w:history="1">
         <w:r>
           <w:rPr>
             <w:rStyle w:val="Hyperlink"/>
@@ -6362,7 +6363,7 @@
             <w:noProof/>
             <w:webHidden/>
           </w:rPr>
-          <w:instrText xml:space="preserve"> PAGEREF _Toc186221500 \h </w:instrText>
+          <w:instrText xml:space="preserve"> PAGEREF _Toc186409087 \h </w:instrText>
         </w:r>
         <w:r>
           <w:rPr>
@@ -6382,7 +6383,7 @@
             <w:noProof/>
             <w:webHidden/>
           </w:rPr>
-          <w:t>31</w:t>
+          <w:t>32</w:t>
         </w:r>
         <w:r>
           <w:rPr>
@@ -6409,7 +6410,7 @@
           <w14:ligatures w14:val="standardContextual"/>
         </w:rPr>
       </w:pPr>
-      <w:hyperlink w:anchor="_Toc186221501" w:history="1">
+      <w:hyperlink w:anchor="_Toc186409088" w:history="1">
         <w:r>
           <w:rPr>
             <w:rStyle w:val="Hyperlink"/>
@@ -6455,7 +6456,7 @@
             <w:noProof/>
             <w:webHidden/>
           </w:rPr>
-          <w:instrText xml:space="preserve"> PAGEREF _Toc186221501 \h </w:instrText>
+          <w:instrText xml:space="preserve"> PAGEREF _Toc186409088 \h </w:instrText>
         </w:r>
         <w:r>
           <w:rPr>
@@ -6475,7 +6476,7 @@
             <w:noProof/>
             <w:webHidden/>
           </w:rPr>
-          <w:t>32</w:t>
+          <w:t>33</w:t>
         </w:r>
         <w:r>
           <w:rPr>
@@ -6500,7 +6501,7 @@
           <w14:ligatures w14:val="standardContextual"/>
         </w:rPr>
       </w:pPr>
-      <w:hyperlink w:anchor="_Toc186221502" w:history="1">
+      <w:hyperlink w:anchor="_Toc186409089" w:history="1">
         <w:r>
           <w:rPr>
             <w:rStyle w:val="Hyperlink"/>
@@ -6547,7 +6548,7 @@
             <w:noProof/>
             <w:webHidden/>
           </w:rPr>
-          <w:instrText xml:space="preserve"> PAGEREF _Toc186221502 \h </w:instrText>
+          <w:instrText xml:space="preserve"> PAGEREF _Toc186409089 \h </w:instrText>
         </w:r>
         <w:r>
           <w:rPr>
@@ -6567,7 +6568,7 @@
             <w:noProof/>
             <w:webHidden/>
           </w:rPr>
-          <w:t>33</w:t>
+          <w:t>34</w:t>
         </w:r>
         <w:r>
           <w:rPr>
@@ -6594,7 +6595,7 @@
           <w14:ligatures w14:val="standardContextual"/>
         </w:rPr>
       </w:pPr>
-      <w:hyperlink w:anchor="_Toc186221503" w:history="1">
+      <w:hyperlink w:anchor="_Toc186409090" w:history="1">
         <w:r>
           <w:rPr>
             <w:rStyle w:val="Hyperlink"/>
@@ -6639,7 +6640,7 @@
             <w:noProof/>
             <w:webHidden/>
           </w:rPr>
-          <w:instrText xml:space="preserve"> PAGEREF _Toc186221503 \h </w:instrText>
+          <w:instrText xml:space="preserve"> PAGEREF _Toc186409090 \h </w:instrText>
         </w:r>
         <w:r>
           <w:rPr>
@@ -6659,7 +6660,7 @@
             <w:noProof/>
             <w:webHidden/>
           </w:rPr>
-          <w:t>33</w:t>
+          <w:t>34</w:t>
         </w:r>
         <w:r>
           <w:rPr>
@@ -6686,7 +6687,7 @@
           <w14:ligatures w14:val="standardContextual"/>
         </w:rPr>
       </w:pPr>
-      <w:hyperlink w:anchor="_Toc186221504" w:history="1">
+      <w:hyperlink w:anchor="_Toc186409091" w:history="1">
         <w:r>
           <w:rPr>
             <w:rStyle w:val="Hyperlink"/>
@@ -6731,7 +6732,7 @@
             <w:noProof/>
             <w:webHidden/>
           </w:rPr>
-          <w:instrText xml:space="preserve"> PAGEREF _Toc186221504 \h </w:instrText>
+          <w:instrText xml:space="preserve"> PAGEREF _Toc186409091 \h </w:instrText>
         </w:r>
         <w:r>
           <w:rPr>
@@ -6751,7 +6752,7 @@
             <w:noProof/>
             <w:webHidden/>
           </w:rPr>
-          <w:t>33</w:t>
+          <w:t>34</w:t>
         </w:r>
         <w:r>
           <w:rPr>
@@ -6776,7 +6777,7 @@
           <w14:ligatures w14:val="standardContextual"/>
         </w:rPr>
       </w:pPr>
-      <w:hyperlink w:anchor="_Toc186221505" w:history="1">
+      <w:hyperlink w:anchor="_Toc186409092" w:history="1">
         <w:r>
           <w:rPr>
             <w:rStyle w:val="Hyperlink"/>
@@ -6823,7 +6824,7 @@
             <w:noProof/>
             <w:webHidden/>
           </w:rPr>
-          <w:instrText xml:space="preserve"> PAGEREF _Toc186221505 \h </w:instrText>
+          <w:instrText xml:space="preserve"> PAGEREF _Toc186409092 \h </w:instrText>
         </w:r>
         <w:r>
           <w:rPr>
@@ -6843,7 +6844,7 @@
             <w:noProof/>
             <w:webHidden/>
           </w:rPr>
-          <w:t>34</w:t>
+          <w:t>35</w:t>
         </w:r>
         <w:r>
           <w:rPr>
@@ -6870,7 +6871,7 @@
           <w14:ligatures w14:val="standardContextual"/>
         </w:rPr>
       </w:pPr>
-      <w:hyperlink w:anchor="_Toc186221506" w:history="1">
+      <w:hyperlink w:anchor="_Toc186409093" w:history="1">
         <w:r>
           <w:rPr>
             <w:rStyle w:val="Hyperlink"/>
@@ -6915,7 +6916,7 @@
             <w:noProof/>
             <w:webHidden/>
           </w:rPr>
-          <w:instrText xml:space="preserve"> PAGEREF _Toc186221506 \h </w:instrText>
+          <w:instrText xml:space="preserve"> PAGEREF _Toc186409093 \h </w:instrText>
         </w:r>
         <w:r>
           <w:rPr>
@@ -6935,7 +6936,7 @@
             <w:noProof/>
             <w:webHidden/>
           </w:rPr>
-          <w:t>34</w:t>
+          <w:t>35</w:t>
         </w:r>
         <w:r>
           <w:rPr>
@@ -6962,7 +6963,7 @@
           <w14:ligatures w14:val="standardContextual"/>
         </w:rPr>
       </w:pPr>
-      <w:hyperlink w:anchor="_Toc186221507" w:history="1">
+      <w:hyperlink w:anchor="_Toc186409094" w:history="1">
         <w:r>
           <w:rPr>
             <w:rStyle w:val="Hyperlink"/>
@@ -7007,7 +7008,7 @@
             <w:noProof/>
             <w:webHidden/>
           </w:rPr>
-          <w:instrText xml:space="preserve"> PAGEREF _Toc186221507 \h </w:instrText>
+          <w:instrText xml:space="preserve"> PAGEREF _Toc186409094 \h </w:instrText>
         </w:r>
         <w:r>
           <w:rPr>
@@ -7027,7 +7028,7 @@
             <w:noProof/>
             <w:webHidden/>
           </w:rPr>
-          <w:t>34</w:t>
+          <w:t>35</w:t>
         </w:r>
         <w:r>
           <w:rPr>
@@ -7220,7 +7221,7 @@
         </w:rPr>
         <w:fldChar w:fldCharType="separate"/>
       </w:r>
-      <w:hyperlink w:anchor="_Toc186220268" w:history="1">
+      <w:hyperlink w:anchor="_Toc186409095" w:history="1">
         <w:r>
           <w:rPr>
             <w:rStyle w:val="Hyperlink"/>
@@ -7247,7 +7248,7 @@
             <w:noProof/>
             <w:webHidden/>
           </w:rPr>
-          <w:instrText xml:space="preserve"> PAGEREF _Toc186220268 \h </w:instrText>
+          <w:instrText xml:space="preserve"> PAGEREF _Toc186409095 \h </w:instrText>
         </w:r>
         <w:r>
           <w:rPr>
@@ -7293,7 +7294,7 @@
           <w14:ligatures w14:val="standardContextual"/>
         </w:rPr>
       </w:pPr>
-      <w:hyperlink w:anchor="_Toc186220269" w:history="1">
+      <w:hyperlink w:anchor="_Toc186409096" w:history="1">
         <w:r>
           <w:rPr>
             <w:rStyle w:val="Hyperlink"/>
@@ -7320,7 +7321,7 @@
             <w:noProof/>
             <w:webHidden/>
           </w:rPr>
-          <w:instrText xml:space="preserve"> PAGEREF _Toc186220269 \h </w:instrText>
+          <w:instrText xml:space="preserve"> PAGEREF _Toc186409096 \h </w:instrText>
         </w:r>
         <w:r>
           <w:rPr>
@@ -7366,13 +7367,27 @@
           <w14:ligatures w14:val="standardContextual"/>
         </w:rPr>
       </w:pPr>
-      <w:hyperlink w:anchor="_Toc186220270" w:history="1">
+      <w:hyperlink w:anchor="_Toc186409097" w:history="1">
         <w:r>
           <w:rPr>
             <w:rStyle w:val="Hyperlink"/>
             <w:noProof/>
           </w:rPr>
-          <w:t>Figure 3 - Class diagram</w:t>
+          <w:t>Figure 3 - Cl</w:t>
+        </w:r>
+        <w:r>
+          <w:rPr>
+            <w:rStyle w:val="Hyperlink"/>
+            <w:noProof/>
+          </w:rPr>
+          <w:t>a</w:t>
+        </w:r>
+        <w:r>
+          <w:rPr>
+            <w:rStyle w:val="Hyperlink"/>
+            <w:noProof/>
+          </w:rPr>
+          <w:t>ss diagram</w:t>
         </w:r>
         <w:r>
           <w:rPr>
@@ -7393,7 +7408,7 @@
             <w:noProof/>
             <w:webHidden/>
           </w:rPr>
-          <w:instrText xml:space="preserve"> PAGEREF _Toc186220270 \h </w:instrText>
+          <w:instrText xml:space="preserve"> PAGEREF _Toc186409097 \h </w:instrText>
         </w:r>
         <w:r>
           <w:rPr>
@@ -7428,6 +7443,7 @@
       <w:pPr>
         <w:pStyle w:val="TableofFigures"/>
         <w:tabs>
+          <w:tab w:val="left" w:pos="1320"/>
           <w:tab w:val="right" w:leader="dot" w:pos="8787"/>
         </w:tabs>
         <w:rPr>
@@ -7439,13 +7455,59 @@
           <w14:ligatures w14:val="standardContextual"/>
         </w:rPr>
       </w:pPr>
-      <w:hyperlink w:anchor="_Toc186220271" w:history="1">
+      <w:hyperlink w:anchor="_Toc186409098" w:history="1">
         <w:r>
           <w:rPr>
             <w:rStyle w:val="Hyperlink"/>
             <w:noProof/>
           </w:rPr>
-          <w:t>Figure 4 - System Architecture</w:t>
+          <w:t>Figure 4 -</w:t>
+        </w:r>
+        <w:r>
+          <w:rPr>
+            <w:rFonts w:asciiTheme="minorHAnsi" w:eastAsiaTheme="minorEastAsia" w:hAnsiTheme="minorHAnsi" w:cstheme="minorBidi"/>
+            <w:noProof/>
+            <w:kern w:val="2"/>
+            <w:sz w:val="24"/>
+            <w:szCs w:val="24"/>
+            <w14:ligatures w14:val="standardContextual"/>
+          </w:rPr>
+          <w:t xml:space="preserve"> </w:t>
+        </w:r>
+        <w:r>
+          <w:rPr>
+            <w:rStyle w:val="Hyperlink"/>
+            <w:noProof/>
+          </w:rPr>
+          <w:t>Ent</w:t>
+        </w:r>
+        <w:r>
+          <w:rPr>
+            <w:rStyle w:val="Hyperlink"/>
+            <w:noProof/>
+          </w:rPr>
+          <w:t>i</w:t>
+        </w:r>
+        <w:r>
+          <w:rPr>
+            <w:rStyle w:val="Hyperlink"/>
+            <w:noProof/>
+          </w:rPr>
+          <w:t>ty-Relationship-Diagram (E</w:t>
+        </w:r>
+        <w:r>
+          <w:rPr>
+            <w:rStyle w:val="Hyperlink"/>
+            <w:noProof/>
+          </w:rPr>
+          <w:t>R</w:t>
+        </w:r>
+        <w:r>
+          <w:rPr>
+            <w:rStyle w:val="Hyperlink"/>
+            <w:noProof/>
+          </w:rPr>
+          <w:t>D)</w:t>
         </w:r>
         <w:r>
           <w:rPr>
@@ -7466,7 +7528,80 @@
             <w:noProof/>
             <w:webHidden/>
           </w:rPr>
-          <w:instrText xml:space="preserve"> PAGEREF _Toc186220271 \h </w:instrText>
+          <w:instrText xml:space="preserve"> PAGEREF _Toc186409098 \h </w:instrText>
+        </w:r>
+        <w:r>
+          <w:rPr>
+            <w:noProof/>
+            <w:webHidden/>
+          </w:rPr>
+        </w:r>
+        <w:r>
+          <w:rPr>
+            <w:noProof/>
+            <w:webHidden/>
+          </w:rPr>
+          <w:fldChar w:fldCharType="separate"/>
+        </w:r>
+        <w:r>
+          <w:rPr>
+            <w:noProof/>
+            <w:webHidden/>
+          </w:rPr>
+          <w:t>30</w:t>
+        </w:r>
+        <w:r>
+          <w:rPr>
+            <w:noProof/>
+            <w:webHidden/>
+          </w:rPr>
+          <w:fldChar w:fldCharType="end"/>
+        </w:r>
+      </w:hyperlink>
+    </w:p>
+    <w:p>
+      <w:pPr>
+        <w:pStyle w:val="TableofFigures"/>
+        <w:tabs>
+          <w:tab w:val="right" w:leader="dot" w:pos="8787"/>
+        </w:tabs>
+        <w:rPr>
+          <w:rFonts w:asciiTheme="minorHAnsi" w:eastAsiaTheme="minorEastAsia" w:hAnsiTheme="minorHAnsi" w:cstheme="minorBidi"/>
+          <w:noProof/>
+          <w:kern w:val="2"/>
+          <w:sz w:val="24"/>
+          <w:szCs w:val="24"/>
+          <w14:ligatures w14:val="standardContextual"/>
+        </w:rPr>
+      </w:pPr>
+      <w:hyperlink w:anchor="_Toc186409099" w:history="1">
+        <w:r>
+          <w:rPr>
+            <w:rStyle w:val="Hyperlink"/>
+            <w:noProof/>
+          </w:rPr>
+          <w:t>Figure 5 - System Architecture</w:t>
+        </w:r>
+        <w:r>
+          <w:rPr>
+            <w:noProof/>
+            <w:webHidden/>
+          </w:rPr>
+          <w:tab/>
+        </w:r>
+        <w:r>
+          <w:rPr>
+            <w:noProof/>
+            <w:webHidden/>
+          </w:rPr>
+          <w:fldChar w:fldCharType="begin"/>
+        </w:r>
+        <w:r>
+          <w:rPr>
+            <w:noProof/>
+            <w:webHidden/>
+          </w:rPr>
+          <w:instrText xml:space="preserve"> PAGEREF _Toc186409099 \h </w:instrText>
         </w:r>
         <w:r>
           <w:rPr>
@@ -9948,7 +10083,7 @@
         <w:br w:type="page"/>
       </w:r>
       <w:bookmarkStart w:id="4" w:name="_Toc450206505"/>
-      <w:bookmarkStart w:id="5" w:name="_Toc186221448"/>
+      <w:bookmarkStart w:id="5" w:name="_Toc186409035"/>
       <w:r>
         <w:rPr>
           <w:color w:val="000000" w:themeColor="text1"/>
@@ -9981,7 +10116,7 @@
       <w:bookmarkStart w:id="9" w:name="_Toc442208146"/>
       <w:bookmarkStart w:id="10" w:name="_Toc450206506"/>
       <w:bookmarkStart w:id="11" w:name="_Toc361630210"/>
-      <w:bookmarkStart w:id="12" w:name="_Toc186221449"/>
+      <w:bookmarkStart w:id="12" w:name="_Toc186409036"/>
       <w:r>
         <w:rPr>
           <w:color w:val="000000" w:themeColor="text1"/>
@@ -10070,7 +10205,7 @@
       <w:bookmarkStart w:id="20" w:name="_Toc436322040"/>
       <w:bookmarkStart w:id="21" w:name="_Toc442208148"/>
       <w:bookmarkStart w:id="22" w:name="_Toc450206508"/>
-      <w:bookmarkStart w:id="23" w:name="_Toc186221450"/>
+      <w:bookmarkStart w:id="23" w:name="_Toc186409037"/>
       <w:bookmarkEnd w:id="11"/>
       <w:r>
         <w:rPr>
@@ -10140,7 +10275,7 @@
       <w:bookmarkStart w:id="31" w:name="_Toc436322041"/>
       <w:bookmarkStart w:id="32" w:name="_Toc442208149"/>
       <w:bookmarkStart w:id="33" w:name="_Toc450206509"/>
-      <w:bookmarkStart w:id="34" w:name="_Toc186221451"/>
+      <w:bookmarkStart w:id="34" w:name="_Toc186409038"/>
       <w:r>
         <w:rPr>
           <w:color w:val="000000" w:themeColor="text1"/>
@@ -10204,7 +10339,7 @@
           <w:lang w:val="en-US"/>
         </w:rPr>
       </w:pPr>
-      <w:bookmarkStart w:id="36" w:name="_Toc186221452"/>
+      <w:bookmarkStart w:id="36" w:name="_Toc186409039"/>
       <w:bookmarkEnd w:id="35"/>
       <w:r>
         <w:rPr>
@@ -11120,7 +11255,7 @@
       <w:bookmarkStart w:id="44" w:name="_Toc413188195"/>
       <w:bookmarkStart w:id="45" w:name="_Toc433915483"/>
       <w:bookmarkStart w:id="46" w:name="_Toc434260619"/>
-      <w:bookmarkStart w:id="47" w:name="_Toc186221453"/>
+      <w:bookmarkStart w:id="47" w:name="_Toc186409040"/>
       <w:r>
         <w:rPr>
           <w:color w:val="000000" w:themeColor="text1"/>
@@ -12235,31 +12370,18 @@
                                 <w:lang w:eastAsia="x-none"/>
                               </w:rPr>
                             </w:pPr>
-                            <w:bookmarkStart w:id="48" w:name="_Toc186220268"/>
+                            <w:bookmarkStart w:id="48" w:name="_Toc186409095"/>
                             <w:r>
                               <w:t xml:space="preserve">Figure </w:t>
                             </w:r>
-                            <w:r>
-                              <w:fldChar w:fldCharType="begin"/>
-                            </w:r>
-                            <w:r>
-                              <w:instrText xml:space="preserve"> SEQ Figure \* ARABIC </w:instrText>
-                            </w:r>
-                            <w:r>
-                              <w:fldChar w:fldCharType="separate"/>
-                            </w:r>
-                            <w:r>
-                              <w:rPr>
-                                <w:noProof/>
-                              </w:rPr>
-                              <w:t>1</w:t>
-                            </w:r>
-                            <w:r>
-                              <w:rPr>
-                                <w:noProof/>
-                              </w:rPr>
-                              <w:fldChar w:fldCharType="end"/>
-                            </w:r>
+                            <w:fldSimple w:instr=" SEQ Figure \* ARABIC ">
+                              <w:r>
+                                <w:rPr>
+                                  <w:noProof/>
+                                </w:rPr>
+                                <w:t>1</w:t>
+                              </w:r>
+                            </w:fldSimple>
                             <w:r>
                               <w:t xml:space="preserve"> - Waterfall methodology</w:t>
                             </w:r>
@@ -12297,31 +12419,18 @@
                           <w:lang w:eastAsia="x-none"/>
                         </w:rPr>
                       </w:pPr>
-                      <w:bookmarkStart w:id="49" w:name="_Toc186220268"/>
+                      <w:bookmarkStart w:id="49" w:name="_Toc186409095"/>
                       <w:r>
                         <w:t xml:space="preserve">Figure </w:t>
                       </w:r>
-                      <w:r>
-                        <w:fldChar w:fldCharType="begin"/>
-                      </w:r>
-                      <w:r>
-                        <w:instrText xml:space="preserve"> SEQ Figure \* ARABIC </w:instrText>
-                      </w:r>
-                      <w:r>
-                        <w:fldChar w:fldCharType="separate"/>
-                      </w:r>
-                      <w:r>
-                        <w:rPr>
-                          <w:noProof/>
-                        </w:rPr>
-                        <w:t>1</w:t>
-                      </w:r>
-                      <w:r>
-                        <w:rPr>
-                          <w:noProof/>
-                        </w:rPr>
-                        <w:fldChar w:fldCharType="end"/>
-                      </w:r>
+                      <w:fldSimple w:instr=" SEQ Figure \* ARABIC ">
+                        <w:r>
+                          <w:rPr>
+                            <w:noProof/>
+                          </w:rPr>
+                          <w:t>1</w:t>
+                        </w:r>
+                      </w:fldSimple>
                       <w:r>
                         <w:t xml:space="preserve"> - Waterfall methodology</w:t>
                       </w:r>
@@ -12417,7 +12526,7 @@
           <w:color w:val="000000" w:themeColor="text1"/>
         </w:rPr>
       </w:pPr>
-      <w:bookmarkStart w:id="53" w:name="_Toc186221454"/>
+      <w:bookmarkStart w:id="53" w:name="_Toc186409041"/>
       <w:r>
         <w:rPr>
           <w:color w:val="000000" w:themeColor="text1"/>
@@ -12966,7 +13075,7 @@
           <w:szCs w:val="32"/>
         </w:rPr>
       </w:pPr>
-      <w:bookmarkStart w:id="54" w:name="_Toc186221455"/>
+      <w:bookmarkStart w:id="54" w:name="_Toc186409042"/>
       <w:r>
         <w:rPr>
           <w:szCs w:val="32"/>
@@ -12980,7 +13089,7 @@
       <w:pPr>
         <w:pStyle w:val="Heading21"/>
       </w:pPr>
-      <w:bookmarkStart w:id="55" w:name="_Toc186221456"/>
+      <w:bookmarkStart w:id="55" w:name="_Toc186409043"/>
       <w:r>
         <w:t>Market comparison</w:t>
       </w:r>
@@ -13974,27 +14083,14 @@
       <w:r>
         <w:t xml:space="preserve">Table </w:t>
       </w:r>
-      <w:r>
-        <w:fldChar w:fldCharType="begin"/>
-      </w:r>
-      <w:r>
-        <w:instrText xml:space="preserve"> SEQ Table \* ARABIC </w:instrText>
-      </w:r>
-      <w:r>
-        <w:fldChar w:fldCharType="separate"/>
-      </w:r>
-      <w:r>
-        <w:rPr>
-          <w:noProof/>
-        </w:rPr>
-        <w:t>1</w:t>
-      </w:r>
-      <w:r>
-        <w:rPr>
-          <w:noProof/>
-        </w:rPr>
-        <w:fldChar w:fldCharType="end"/>
-      </w:r>
+      <w:fldSimple w:instr=" SEQ Table \* ARABIC ">
+        <w:r>
+          <w:rPr>
+            <w:noProof/>
+          </w:rPr>
+          <w:t>1</w:t>
+        </w:r>
+      </w:fldSimple>
       <w:r>
         <w:t xml:space="preserve"> - Market comparison</w:t>
       </w:r>
@@ -14059,7 +14155,7 @@
       <w:pPr>
         <w:pStyle w:val="Heading21"/>
       </w:pPr>
-      <w:bookmarkStart w:id="57" w:name="_Toc186221457"/>
+      <w:bookmarkStart w:id="57" w:name="_Toc186409044"/>
       <w:r>
         <w:lastRenderedPageBreak/>
         <w:t>Feature comparison</w:t>
@@ -20360,27 +20456,14 @@
       <w:r>
         <w:t xml:space="preserve">Table </w:t>
       </w:r>
-      <w:r>
-        <w:fldChar w:fldCharType="begin"/>
-      </w:r>
-      <w:r>
-        <w:instrText xml:space="preserve"> SEQ Table \* ARABIC </w:instrText>
-      </w:r>
-      <w:r>
-        <w:fldChar w:fldCharType="separate"/>
-      </w:r>
-      <w:r>
-        <w:rPr>
-          <w:noProof/>
-        </w:rPr>
-        <w:t>2</w:t>
-      </w:r>
-      <w:r>
-        <w:rPr>
-          <w:noProof/>
-        </w:rPr>
-        <w:fldChar w:fldCharType="end"/>
-      </w:r>
+      <w:fldSimple w:instr=" SEQ Table \* ARABIC ">
+        <w:r>
+          <w:rPr>
+            <w:noProof/>
+          </w:rPr>
+          <w:t>2</w:t>
+        </w:r>
+      </w:fldSimple>
       <w:r>
         <w:t xml:space="preserve"> - Features Comparison</w:t>
       </w:r>
@@ -20401,7 +20484,7 @@
           <w:szCs w:val="32"/>
         </w:rPr>
       </w:pPr>
-      <w:bookmarkStart w:id="59" w:name="_Toc186221458"/>
+      <w:bookmarkStart w:id="59" w:name="_Toc186409045"/>
       <w:r>
         <w:rPr>
           <w:szCs w:val="32"/>
@@ -21149,7 +21232,7 @@
       </w:pPr>
       <w:bookmarkStart w:id="60" w:name="_Toc433915504"/>
       <w:bookmarkStart w:id="61" w:name="_Toc434260639"/>
-      <w:bookmarkStart w:id="62" w:name="_Toc186221459"/>
+      <w:bookmarkStart w:id="62" w:name="_Toc186409046"/>
       <w:r>
         <w:rPr>
           <w:color w:val="000000" w:themeColor="text1"/>
@@ -21218,7 +21301,7 @@
           <w:lang w:val="en-US"/>
         </w:rPr>
       </w:pPr>
-      <w:bookmarkStart w:id="63" w:name="_Toc186221460"/>
+      <w:bookmarkStart w:id="63" w:name="_Toc186409047"/>
       <w:r>
         <w:rPr>
           <w:color w:val="000000" w:themeColor="text1"/>
@@ -21233,7 +21316,7 @@
         <w:pStyle w:val="Heading3"/>
         <w:ind w:left="1080"/>
       </w:pPr>
-      <w:bookmarkStart w:id="64" w:name="_Toc186221461"/>
+      <w:bookmarkStart w:id="64" w:name="_Toc186409048"/>
       <w:r>
         <w:t>Patient Functional Requirements</w:t>
       </w:r>
@@ -21578,7 +21661,7 @@
         <w:pStyle w:val="Heading3"/>
         <w:ind w:left="1080"/>
       </w:pPr>
-      <w:bookmarkStart w:id="65" w:name="_Toc186221462"/>
+      <w:bookmarkStart w:id="65" w:name="_Toc186409049"/>
       <w:r>
         <w:t>Caregiver Functional Requirements</w:t>
       </w:r>
@@ -21972,7 +22055,7 @@
         <w:pStyle w:val="Heading3"/>
         <w:ind w:left="1080"/>
       </w:pPr>
-      <w:bookmarkStart w:id="66" w:name="_Toc186221463"/>
+      <w:bookmarkStart w:id="66" w:name="_Toc186409050"/>
       <w:r>
         <w:t>Admin Functional Requirements</w:t>
       </w:r>
@@ -22184,7 +22267,7 @@
           <w:lang w:val="en-US"/>
         </w:rPr>
       </w:pPr>
-      <w:bookmarkStart w:id="67" w:name="_Toc186221464"/>
+      <w:bookmarkStart w:id="67" w:name="_Toc186409051"/>
       <w:r>
         <w:rPr>
           <w:color w:val="000000" w:themeColor="text1"/>
@@ -22203,7 +22286,7 @@
       <w:r>
         <w:t xml:space="preserve"> </w:t>
       </w:r>
-      <w:bookmarkStart w:id="68" w:name="_Toc186221465"/>
+      <w:bookmarkStart w:id="68" w:name="_Toc186409052"/>
       <w:r>
         <w:rPr>
           <w:rStyle w:val="12TMChar"/>
@@ -22301,7 +22384,7 @@
       <w:r>
         <w:t xml:space="preserve"> </w:t>
       </w:r>
-      <w:bookmarkStart w:id="69" w:name="_Toc186221466"/>
+      <w:bookmarkStart w:id="69" w:name="_Toc186409053"/>
       <w:r>
         <w:t>Performance</w:t>
       </w:r>
@@ -22390,7 +22473,7 @@
         </w:rPr>
         <w:t xml:space="preserve"> </w:t>
       </w:r>
-      <w:bookmarkStart w:id="70" w:name="_Toc186221467"/>
+      <w:bookmarkStart w:id="70" w:name="_Toc186409054"/>
       <w:r>
         <w:rPr>
           <w:rStyle w:val="Style2Char"/>
@@ -22458,7 +22541,7 @@
       <w:r>
         <w:t xml:space="preserve"> </w:t>
       </w:r>
-      <w:bookmarkStart w:id="71" w:name="_Toc186221468"/>
+      <w:bookmarkStart w:id="71" w:name="_Toc186409055"/>
       <w:r>
         <w:t>Scalability:</w:t>
       </w:r>
@@ -22542,7 +22625,7 @@
       <w:r>
         <w:t xml:space="preserve"> </w:t>
       </w:r>
-      <w:bookmarkStart w:id="72" w:name="_Toc186221469"/>
+      <w:bookmarkStart w:id="72" w:name="_Toc186409056"/>
       <w:r>
         <w:t>Security:</w:t>
       </w:r>
@@ -22626,7 +22709,7 @@
         <w:lastRenderedPageBreak/>
         <w:t xml:space="preserve"> </w:t>
       </w:r>
-      <w:bookmarkStart w:id="73" w:name="_Toc186221470"/>
+      <w:bookmarkStart w:id="73" w:name="_Toc186409057"/>
       <w:r>
         <w:t>Reliability:</w:t>
       </w:r>
@@ -22691,7 +22774,7 @@
       <w:r>
         <w:t xml:space="preserve"> </w:t>
       </w:r>
-      <w:bookmarkStart w:id="74" w:name="_Toc186221471"/>
+      <w:bookmarkStart w:id="74" w:name="_Toc186409058"/>
       <w:r>
         <w:t>Maintainability:</w:t>
       </w:r>
@@ -22727,7 +22810,7 @@
           <w:szCs w:val="32"/>
         </w:rPr>
       </w:pPr>
-      <w:bookmarkStart w:id="75" w:name="_Toc186221472"/>
+      <w:bookmarkStart w:id="75" w:name="_Toc186409059"/>
       <w:r>
         <w:rPr>
           <w:szCs w:val="32"/>
@@ -22744,7 +22827,7 @@
       <w:r>
         <w:t xml:space="preserve"> </w:t>
       </w:r>
-      <w:bookmarkStart w:id="76" w:name="_Toc186221473"/>
+      <w:bookmarkStart w:id="76" w:name="_Toc186409060"/>
       <w:r>
         <w:t>End-Users:</w:t>
       </w:r>
@@ -23204,7 +23287,7 @@
       <w:r>
         <w:t xml:space="preserve"> </w:t>
       </w:r>
-      <w:bookmarkStart w:id="77" w:name="_Toc186221474"/>
+      <w:bookmarkStart w:id="77" w:name="_Toc186409061"/>
       <w:r>
         <w:t>System Administrators</w:t>
       </w:r>
@@ -23535,7 +23618,7 @@
       <w:pPr>
         <w:pStyle w:val="Heading21"/>
       </w:pPr>
-      <w:bookmarkStart w:id="78" w:name="_Toc186221475"/>
+      <w:bookmarkStart w:id="78" w:name="_Toc186409062"/>
       <w:r>
         <w:lastRenderedPageBreak/>
         <w:t>Task profile</w:t>
@@ -25085,27 +25168,14 @@
       <w:r>
         <w:t xml:space="preserve">Table </w:t>
       </w:r>
-      <w:r>
-        <w:fldChar w:fldCharType="begin"/>
-      </w:r>
-      <w:r>
-        <w:instrText xml:space="preserve"> SEQ Table \* ARABIC </w:instrText>
-      </w:r>
-      <w:r>
-        <w:fldChar w:fldCharType="separate"/>
-      </w:r>
-      <w:r>
-        <w:rPr>
-          <w:noProof/>
-        </w:rPr>
-        <w:t>3</w:t>
-      </w:r>
-      <w:r>
-        <w:rPr>
-          <w:noProof/>
-        </w:rPr>
-        <w:fldChar w:fldCharType="end"/>
-      </w:r>
+      <w:fldSimple w:instr=" SEQ Table \* ARABIC ">
+        <w:r>
+          <w:rPr>
+            <w:noProof/>
+          </w:rPr>
+          <w:t>3</w:t>
+        </w:r>
+      </w:fldSimple>
       <w:r>
         <w:t xml:space="preserve"> - Task profile</w:t>
       </w:r>
@@ -25122,7 +25192,7 @@
       <w:pPr>
         <w:pStyle w:val="Heading21"/>
       </w:pPr>
-      <w:bookmarkStart w:id="80" w:name="_Toc186221476"/>
+      <w:bookmarkStart w:id="80" w:name="_Toc186409063"/>
       <w:r>
         <w:lastRenderedPageBreak/>
         <w:t>User profile</w:t>
@@ -25798,27 +25868,14 @@
       <w:r>
         <w:t xml:space="preserve">Table </w:t>
       </w:r>
-      <w:r>
-        <w:fldChar w:fldCharType="begin"/>
-      </w:r>
-      <w:r>
-        <w:instrText xml:space="preserve"> SEQ Table \* ARABIC </w:instrText>
-      </w:r>
-      <w:r>
-        <w:fldChar w:fldCharType="separate"/>
-      </w:r>
-      <w:r>
-        <w:rPr>
-          <w:noProof/>
-        </w:rPr>
-        <w:t>4</w:t>
-      </w:r>
-      <w:r>
-        <w:rPr>
-          <w:noProof/>
-        </w:rPr>
-        <w:fldChar w:fldCharType="end"/>
-      </w:r>
+      <w:fldSimple w:instr=" SEQ Table \* ARABIC ">
+        <w:r>
+          <w:rPr>
+            <w:noProof/>
+          </w:rPr>
+          <w:t>4</w:t>
+        </w:r>
+      </w:fldSimple>
       <w:r>
         <w:t xml:space="preserve"> - User profile</w:t>
       </w:r>
@@ -25868,7 +25925,7 @@
       <w:pPr>
         <w:pStyle w:val="Heading21"/>
       </w:pPr>
-      <w:bookmarkStart w:id="82" w:name="_Toc186221477"/>
+      <w:bookmarkStart w:id="82" w:name="_Toc186409064"/>
       <w:r>
         <w:lastRenderedPageBreak/>
         <w:t>Use Case Diagram</w:t>
@@ -25942,31 +25999,18 @@
       <w:pPr>
         <w:pStyle w:val="Caption"/>
       </w:pPr>
-      <w:bookmarkStart w:id="83" w:name="_Toc186220269"/>
+      <w:bookmarkStart w:id="83" w:name="_Toc186409096"/>
       <w:r>
         <w:t xml:space="preserve">Figure </w:t>
       </w:r>
-      <w:r>
-        <w:fldChar w:fldCharType="begin"/>
-      </w:r>
-      <w:r>
-        <w:instrText xml:space="preserve"> SEQ Figure \* ARABIC </w:instrText>
-      </w:r>
-      <w:r>
-        <w:fldChar w:fldCharType="separate"/>
-      </w:r>
-      <w:r>
-        <w:rPr>
-          <w:noProof/>
-        </w:rPr>
-        <w:t>2</w:t>
-      </w:r>
-      <w:r>
-        <w:rPr>
-          <w:noProof/>
-        </w:rPr>
-        <w:fldChar w:fldCharType="end"/>
-      </w:r>
+      <w:fldSimple w:instr=" SEQ Figure \* ARABIC ">
+        <w:r>
+          <w:rPr>
+            <w:noProof/>
+          </w:rPr>
+          <w:t>2</w:t>
+        </w:r>
+      </w:fldSimple>
       <w:r>
         <w:t xml:space="preserve"> - Use case diagram</w:t>
       </w:r>
@@ -25988,7 +26032,7 @@
         <w:lastRenderedPageBreak/>
         <w:t xml:space="preserve"> </w:t>
       </w:r>
-      <w:bookmarkStart w:id="84" w:name="_Toc186221478"/>
+      <w:bookmarkStart w:id="84" w:name="_Toc186409065"/>
       <w:r>
         <w:t>Use Case Scenario</w:t>
       </w:r>
@@ -26002,7 +26046,7 @@
           <w:rFonts w:cstheme="majorBidi"/>
         </w:rPr>
       </w:pPr>
-      <w:bookmarkStart w:id="85" w:name="_Toc186221479"/>
+      <w:bookmarkStart w:id="85" w:name="_Toc186409066"/>
       <w:r>
         <w:rPr>
           <w:rFonts w:cstheme="majorBidi"/>
@@ -26023,27 +26067,14 @@
       <w:r>
         <w:t xml:space="preserve">Table </w:t>
       </w:r>
-      <w:r>
-        <w:fldChar w:fldCharType="begin"/>
-      </w:r>
-      <w:r>
-        <w:instrText xml:space="preserve"> SEQ Table \* ARABIC </w:instrText>
-      </w:r>
-      <w:r>
-        <w:fldChar w:fldCharType="separate"/>
-      </w:r>
-      <w:r>
-        <w:rPr>
-          <w:noProof/>
-        </w:rPr>
-        <w:t>5</w:t>
-      </w:r>
-      <w:r>
-        <w:rPr>
-          <w:noProof/>
-        </w:rPr>
-        <w:fldChar w:fldCharType="end"/>
-      </w:r>
+      <w:fldSimple w:instr=" SEQ Table \* ARABIC ">
+        <w:r>
+          <w:rPr>
+            <w:noProof/>
+          </w:rPr>
+          <w:t>5</w:t>
+        </w:r>
+      </w:fldSimple>
       <w:r>
         <w:t xml:space="preserve"> </w:t>
       </w:r>
@@ -27651,7 +27682,7 @@
           <w:lang w:val="en-US"/>
         </w:rPr>
       </w:pPr>
-      <w:bookmarkStart w:id="87" w:name="_Toc186221480"/>
+      <w:bookmarkStart w:id="87" w:name="_Toc186409067"/>
       <w:r>
         <w:rPr>
           <w:lang w:val="en-US"/>
@@ -27685,27 +27716,14 @@
       <w:r>
         <w:t xml:space="preserve">Table </w:t>
       </w:r>
-      <w:r>
-        <w:fldChar w:fldCharType="begin"/>
-      </w:r>
-      <w:r>
-        <w:instrText xml:space="preserve"> SEQ Table \* ARABIC </w:instrText>
-      </w:r>
-      <w:r>
-        <w:fldChar w:fldCharType="separate"/>
-      </w:r>
-      <w:r>
-        <w:rPr>
-          <w:noProof/>
-        </w:rPr>
-        <w:t>6</w:t>
-      </w:r>
-      <w:r>
-        <w:rPr>
-          <w:noProof/>
-        </w:rPr>
-        <w:fldChar w:fldCharType="end"/>
-      </w:r>
+      <w:fldSimple w:instr=" SEQ Table \* ARABIC ">
+        <w:r>
+          <w:rPr>
+            <w:noProof/>
+          </w:rPr>
+          <w:t>6</w:t>
+        </w:r>
+      </w:fldSimple>
       <w:r>
         <w:t xml:space="preserve"> - Manage patient</w:t>
       </w:r>
@@ -29371,7 +29389,7 @@
         <w:pStyle w:val="Heading3"/>
         <w:ind w:left="1008"/>
       </w:pPr>
-      <w:bookmarkStart w:id="89" w:name="_Toc186221481"/>
+      <w:bookmarkStart w:id="89" w:name="_Toc186409068"/>
       <w:r>
         <w:lastRenderedPageBreak/>
         <w:t>Manage safe zones</w:t>
@@ -29396,27 +29414,14 @@
       <w:r>
         <w:t xml:space="preserve">Table </w:t>
       </w:r>
-      <w:r>
-        <w:fldChar w:fldCharType="begin"/>
-      </w:r>
-      <w:r>
-        <w:instrText xml:space="preserve"> SEQ Table \* ARABIC </w:instrText>
-      </w:r>
-      <w:r>
-        <w:fldChar w:fldCharType="separate"/>
-      </w:r>
-      <w:r>
-        <w:rPr>
-          <w:noProof/>
-        </w:rPr>
-        <w:t>7</w:t>
-      </w:r>
-      <w:r>
-        <w:rPr>
-          <w:noProof/>
-        </w:rPr>
-        <w:fldChar w:fldCharType="end"/>
-      </w:r>
+      <w:fldSimple w:instr=" SEQ Table \* ARABIC ">
+        <w:r>
+          <w:rPr>
+            <w:noProof/>
+          </w:rPr>
+          <w:t>7</w:t>
+        </w:r>
+      </w:fldSimple>
       <w:r>
         <w:t xml:space="preserve"> - Manage patient safe zone</w:t>
       </w:r>
@@ -31123,7 +31128,7 @@
           <w:lang w:bidi="ar-EG"/>
         </w:rPr>
       </w:pPr>
-      <w:bookmarkStart w:id="91" w:name="_Toc186221482"/>
+      <w:bookmarkStart w:id="91" w:name="_Toc186409069"/>
       <w:r>
         <w:rPr>
           <w:lang w:bidi="ar-EG"/>
@@ -31151,27 +31156,14 @@
       <w:r>
         <w:t xml:space="preserve">Table </w:t>
       </w:r>
-      <w:r>
-        <w:fldChar w:fldCharType="begin"/>
-      </w:r>
-      <w:r>
-        <w:instrText xml:space="preserve"> SEQ Table \* ARABIC </w:instrText>
-      </w:r>
-      <w:r>
-        <w:fldChar w:fldCharType="separate"/>
-      </w:r>
-      <w:r>
-        <w:rPr>
-          <w:noProof/>
-        </w:rPr>
-        <w:t>8</w:t>
-      </w:r>
-      <w:r>
-        <w:rPr>
-          <w:noProof/>
-        </w:rPr>
-        <w:fldChar w:fldCharType="end"/>
-      </w:r>
+      <w:fldSimple w:instr=" SEQ Table \* ARABIC ">
+        <w:r>
+          <w:rPr>
+            <w:noProof/>
+          </w:rPr>
+          <w:t>8</w:t>
+        </w:r>
+      </w:fldSimple>
       <w:r>
         <w:t xml:space="preserve"> – Safe zone breach (use-case 04)</w:t>
       </w:r>
@@ -32816,7 +32808,7 @@
         <w:lastRenderedPageBreak/>
         <w:t xml:space="preserve"> </w:t>
       </w:r>
-      <w:bookmarkStart w:id="93" w:name="_Toc186221483"/>
+      <w:bookmarkStart w:id="93" w:name="_Toc186409070"/>
       <w:r>
         <w:rPr>
           <w:lang w:val="en-US" w:bidi="ar-EG"/>
@@ -32837,27 +32829,14 @@
       <w:r>
         <w:t xml:space="preserve">Table </w:t>
       </w:r>
-      <w:r>
-        <w:fldChar w:fldCharType="begin"/>
-      </w:r>
-      <w:r>
-        <w:instrText xml:space="preserve"> SEQ Table \* ARABIC </w:instrText>
-      </w:r>
-      <w:r>
-        <w:fldChar w:fldCharType="separate"/>
-      </w:r>
-      <w:r>
-        <w:rPr>
-          <w:noProof/>
-        </w:rPr>
-        <w:t>9</w:t>
-      </w:r>
-      <w:r>
-        <w:rPr>
-          <w:noProof/>
-        </w:rPr>
-        <w:fldChar w:fldCharType="end"/>
-      </w:r>
+      <w:fldSimple w:instr=" SEQ Table \* ARABIC ">
+        <w:r>
+          <w:rPr>
+            <w:noProof/>
+          </w:rPr>
+          <w:t>9</w:t>
+        </w:r>
+      </w:fldSimple>
       <w:r>
         <w:t xml:space="preserve"> - Manage appointment (use-case 05)</w:t>
       </w:r>
@@ -34496,7 +34475,7 @@
           <w:lang w:bidi="ar-EG"/>
         </w:rPr>
       </w:pPr>
-      <w:bookmarkStart w:id="95" w:name="_Toc186221484"/>
+      <w:bookmarkStart w:id="95" w:name="_Toc186409071"/>
       <w:r>
         <w:rPr>
           <w:lang w:bidi="ar-EG"/>
@@ -34524,27 +34503,14 @@
       <w:r>
         <w:t xml:space="preserve">Table </w:t>
       </w:r>
-      <w:r>
-        <w:fldChar w:fldCharType="begin"/>
-      </w:r>
-      <w:r>
-        <w:instrText xml:space="preserve"> SEQ Table \* ARABIC </w:instrText>
-      </w:r>
-      <w:r>
-        <w:fldChar w:fldCharType="separate"/>
-      </w:r>
-      <w:r>
-        <w:rPr>
-          <w:noProof/>
-        </w:rPr>
-        <w:t>10</w:t>
-      </w:r>
-      <w:r>
-        <w:rPr>
-          <w:noProof/>
-        </w:rPr>
-        <w:fldChar w:fldCharType="end"/>
-      </w:r>
+      <w:fldSimple w:instr=" SEQ Table \* ARABIC ">
+        <w:r>
+          <w:rPr>
+            <w:noProof/>
+          </w:rPr>
+          <w:t>10</w:t>
+        </w:r>
+      </w:fldSimple>
       <w:r>
         <w:t xml:space="preserve"> - Manage medical history (use-case 06)</w:t>
       </w:r>
@@ -36115,7 +36081,7 @@
           <w:lang w:bidi="ar-EG"/>
         </w:rPr>
       </w:pPr>
-      <w:bookmarkStart w:id="97" w:name="_Toc186221485"/>
+      <w:bookmarkStart w:id="97" w:name="_Toc186409072"/>
       <w:r>
         <w:rPr>
           <w:lang w:bidi="ar-EG"/>
@@ -36140,27 +36106,14 @@
       <w:r>
         <w:t xml:space="preserve">Table </w:t>
       </w:r>
-      <w:r>
-        <w:fldChar w:fldCharType="begin"/>
-      </w:r>
-      <w:r>
-        <w:instrText xml:space="preserve"> SEQ Table \* ARABIC </w:instrText>
-      </w:r>
-      <w:r>
-        <w:fldChar w:fldCharType="separate"/>
-      </w:r>
-      <w:r>
-        <w:rPr>
-          <w:noProof/>
-        </w:rPr>
-        <w:t>11</w:t>
-      </w:r>
-      <w:r>
-        <w:rPr>
-          <w:noProof/>
-        </w:rPr>
-        <w:fldChar w:fldCharType="end"/>
-      </w:r>
+      <w:fldSimple w:instr=" SEQ Table \* ARABIC ">
+        <w:r>
+          <w:rPr>
+            <w:noProof/>
+          </w:rPr>
+          <w:t>11</w:t>
+        </w:r>
+      </w:fldSimple>
       <w:r>
         <w:t xml:space="preserve"> - Initial assessment (use-case 07)</w:t>
       </w:r>
@@ -37685,7 +37638,7 @@
         <w:lastRenderedPageBreak/>
         <w:t xml:space="preserve"> </w:t>
       </w:r>
-      <w:bookmarkStart w:id="99" w:name="_Toc186221486"/>
+      <w:bookmarkStart w:id="99" w:name="_Toc186409073"/>
       <w:r>
         <w:rPr>
           <w:lang w:bidi="ar-EG"/>
@@ -37701,7 +37654,7 @@
           <w:lang w:bidi="ar-EG"/>
         </w:rPr>
       </w:pPr>
-      <w:bookmarkStart w:id="100" w:name="_Toc186221487"/>
+      <w:bookmarkStart w:id="100" w:name="_Toc186409074"/>
       <w:r>
         <w:rPr>
           <w:lang w:bidi="ar-EG"/>
@@ -37735,7 +37688,7 @@
       </w:pPr>
       <w:bookmarkStart w:id="101" w:name="_Toc436322279"/>
       <w:bookmarkStart w:id="102" w:name="_Ref435099677"/>
-      <w:bookmarkStart w:id="103" w:name="_Toc186221488"/>
+      <w:bookmarkStart w:id="103" w:name="_Toc186409075"/>
       <w:bookmarkEnd w:id="60"/>
       <w:bookmarkEnd w:id="61"/>
       <w:r>
@@ -37806,7 +37759,90 @@
           <w:lang w:val="en-US"/>
         </w:rPr>
       </w:pPr>
-      <w:bookmarkStart w:id="104" w:name="_Toc186221489"/>
+      <w:bookmarkStart w:id="104" w:name="_Toc186409076"/>
+      <w:r>
+        <w:rPr>
+          <w:noProof/>
+        </w:rPr>
+        <w:drawing>
+          <wp:anchor distT="0" distB="0" distL="114300" distR="114300" simplePos="0" relativeHeight="251661312" behindDoc="0" locked="0" layoutInCell="1" allowOverlap="1" wp14:anchorId="677D2DED" wp14:editId="61E1F3CF">
+            <wp:simplePos x="0" y="0"/>
+            <wp:positionH relativeFrom="column">
+              <wp:posOffset>-775335</wp:posOffset>
+            </wp:positionH>
+            <wp:positionV relativeFrom="paragraph">
+              <wp:posOffset>593090</wp:posOffset>
+            </wp:positionV>
+            <wp:extent cx="7151370" cy="5245735"/>
+            <wp:effectExtent l="0" t="0" r="0" b="0"/>
+            <wp:wrapTopAndBottom/>
+            <wp:docPr id="1182987048" name="Picture 5"/>
+            <wp:cNvGraphicFramePr>
+              <a:graphicFrameLocks xmlns:a="http://schemas.openxmlformats.org/drawingml/2006/main" noChangeAspect="1"/>
+            </wp:cNvGraphicFramePr>
+            <a:graphic xmlns:a="http://schemas.openxmlformats.org/drawingml/2006/main">
+              <a:graphicData uri="http://schemas.openxmlformats.org/drawingml/2006/picture">
+                <pic:pic xmlns:pic="http://schemas.openxmlformats.org/drawingml/2006/picture">
+                  <pic:nvPicPr>
+                    <pic:cNvPr id="1182987048" name="Picture 5"/>
+                    <pic:cNvPicPr/>
+                  </pic:nvPicPr>
+                  <pic:blipFill>
+                    <a:blip r:embed="rId25">
+                      <a:extLst>
+                        <a:ext uri="{28A0092B-C50C-407E-A947-70E740481C1C}">
+                          <a14:useLocalDpi xmlns:a14="http://schemas.microsoft.com/office/drawing/2010/main" val="0"/>
+                        </a:ext>
+                      </a:extLst>
+                    </a:blip>
+                    <a:stretch>
+                      <a:fillRect/>
+                    </a:stretch>
+                  </pic:blipFill>
+                  <pic:spPr>
+                    <a:xfrm>
+                      <a:off x="0" y="0"/>
+                      <a:ext cx="7151370" cy="5245735"/>
+                    </a:xfrm>
+                    <a:prstGeom prst="rect">
+                      <a:avLst/>
+                    </a:prstGeom>
+                  </pic:spPr>
+                </pic:pic>
+              </a:graphicData>
+            </a:graphic>
+            <wp14:sizeRelH relativeFrom="margin">
+              <wp14:pctWidth>0</wp14:pctWidth>
+            </wp14:sizeRelH>
+            <wp14:sizeRelV relativeFrom="margin">
+              <wp14:pctHeight>0</wp14:pctHeight>
+            </wp14:sizeRelV>
+          </wp:anchor>
+        </w:drawing>
+      </w:r>
+      <w:r>
+        <w:rPr>
+          <w:color w:val="000000" w:themeColor="text1"/>
+          <w:lang w:val="en-US"/>
+        </w:rPr>
+        <w:t>Class Diagram</w:t>
+      </w:r>
+      <w:bookmarkEnd w:id="104"/>
+    </w:p>
+    <w:p>
+      <w:pPr>
+        <w:spacing w:after="0" w:line="240" w:lineRule="auto"/>
+        <w:rPr>
+          <w:rFonts w:asciiTheme="minorBidi" w:hAnsiTheme="minorBidi" w:cs="Times New Roman"/>
+          <w:lang w:eastAsia="x-none"/>
+        </w:rPr>
+      </w:pPr>
+      <w:r>
+        <w:rPr>
+          <w:lang w:eastAsia="x-none"/>
+        </w:rPr>
+        <w:br w:type="page"/>
+      </w:r>
       <w:r>
         <w:rPr>
           <w:noProof/>
@@ -37814,13 +37850,13 @@
         <mc:AlternateContent>
           <mc:Choice Requires="wps">
             <w:drawing>
-              <wp:anchor distT="0" distB="0" distL="114300" distR="114300" simplePos="0" relativeHeight="251663360" behindDoc="0" locked="0" layoutInCell="1" allowOverlap="1" wp14:anchorId="35460F8B" wp14:editId="3D03C70B">
+              <wp:anchor distT="0" distB="0" distL="114300" distR="114300" simplePos="0" relativeHeight="251663360" behindDoc="0" locked="0" layoutInCell="1" allowOverlap="1" wp14:anchorId="35460F8B" wp14:editId="17180516">
                 <wp:simplePos x="0" y="0"/>
                 <wp:positionH relativeFrom="column">
                   <wp:posOffset>-541020</wp:posOffset>
                 </wp:positionH>
                 <wp:positionV relativeFrom="paragraph">
-                  <wp:posOffset>5642898</wp:posOffset>
+                  <wp:posOffset>5400857</wp:posOffset>
                 </wp:positionV>
                 <wp:extent cx="6710680" cy="635"/>
                 <wp:effectExtent l="0" t="0" r="0" b="0"/>
@@ -37858,28 +37894,18 @@
                                 <w:lang w:val="x-none" w:eastAsia="x-none"/>
                               </w:rPr>
                             </w:pPr>
-                            <w:bookmarkStart w:id="105" w:name="_Toc186220270"/>
+                            <w:bookmarkStart w:id="105" w:name="_Toc186409097"/>
                             <w:r>
                               <w:t xml:space="preserve">Figure </w:t>
                             </w:r>
-                            <w:r>
-                              <w:fldChar w:fldCharType="begin"/>
-                            </w:r>
-                            <w:r>
-                              <w:instrText xml:space="preserve"> SEQ Figure \* ARABIC </w:instrText>
-                            </w:r>
-                            <w:r>
-                              <w:fldChar w:fldCharType="separate"/>
-                            </w:r>
-                            <w:r>
-                              <w:rPr>
-                                <w:noProof/>
-                              </w:rPr>
-                              <w:t>3</w:t>
-                            </w:r>
-                            <w:r>
-                              <w:fldChar w:fldCharType="end"/>
-                            </w:r>
+                            <w:fldSimple w:instr=" SEQ Figure \* ARABIC ">
+                              <w:r>
+                                <w:rPr>
+                                  <w:noProof/>
+                                </w:rPr>
+                                <w:t>3</w:t>
+                              </w:r>
+                            </w:fldSimple>
                             <w:r>
                               <w:t xml:space="preserve"> - Class diagram</w:t>
                             </w:r>
@@ -37904,7 +37930,7 @@
           </mc:Choice>
           <mc:Fallback>
             <w:pict>
-              <v:shape w14:anchorId="35460F8B" id="_x0000_s1028" type="#_x0000_t202" style="position:absolute;left:0;text-align:left;margin-left:-42.6pt;margin-top:444.3pt;width:528.4pt;height:.05pt;z-index:251663360;visibility:visible;mso-wrap-style:square;mso-height-percent:0;mso-wrap-distance-left:9pt;mso-wrap-distance-top:0;mso-wrap-distance-right:9pt;mso-wrap-distance-bottom:0;mso-position-horizontal:absolute;mso-position-horizontal-relative:text;mso-position-vertical:absolute;mso-position-vertical-relative:text;mso-height-percent:0;mso-height-relative:margin;v-text-anchor:top" o:gfxdata="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" stroked="f">
+              <v:shape w14:anchorId="35460F8B" id="_x0000_s1028" type="#_x0000_t202" style="position:absolute;margin-left:-42.6pt;margin-top:425.25pt;width:528.4pt;height:.05pt;z-index:251663360;visibility:visible;mso-wrap-style:square;mso-height-percent:0;mso-wrap-distance-left:9pt;mso-wrap-distance-top:0;mso-wrap-distance-right:9pt;mso-wrap-distance-bottom:0;mso-position-horizontal:absolute;mso-position-horizontal-relative:text;mso-position-vertical:absolute;mso-position-vertical-relative:text;mso-height-percent:0;mso-height-relative:margin;v-text-anchor:top" o:gfxdata="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" stroked="f">
                 <v:textbox style="mso-fit-shape-to-text:t" inset="0,0,0,0">
                   <w:txbxContent>
                     <w:p>
@@ -37917,28 +37943,18 @@
                           <w:lang w:val="x-none" w:eastAsia="x-none"/>
                         </w:rPr>
                       </w:pPr>
-                      <w:bookmarkStart w:id="106" w:name="_Toc186220270"/>
+                      <w:bookmarkStart w:id="106" w:name="_Toc186409097"/>
                       <w:r>
                         <w:t xml:space="preserve">Figure </w:t>
                       </w:r>
-                      <w:r>
-                        <w:fldChar w:fldCharType="begin"/>
-                      </w:r>
-                      <w:r>
-                        <w:instrText xml:space="preserve"> SEQ Figure \* ARABIC </w:instrText>
-                      </w:r>
-                      <w:r>
-                        <w:fldChar w:fldCharType="separate"/>
-                      </w:r>
-                      <w:r>
-                        <w:rPr>
-                          <w:noProof/>
-                        </w:rPr>
-                        <w:t>3</w:t>
-                      </w:r>
-                      <w:r>
-                        <w:fldChar w:fldCharType="end"/>
-                      </w:r>
+                      <w:fldSimple w:instr=" SEQ Figure \* ARABIC ">
+                        <w:r>
+                          <w:rPr>
+                            <w:noProof/>
+                          </w:rPr>
+                          <w:t>3</w:t>
+                        </w:r>
+                      </w:fldSimple>
                       <w:r>
                         <w:t xml:space="preserve"> - Class diagram</w:t>
                       </w:r>
@@ -37952,23 +37968,32 @@
           </mc:Fallback>
         </mc:AlternateContent>
       </w:r>
+    </w:p>
+    <w:p>
+      <w:pPr>
+        <w:pStyle w:val="Heading21"/>
+      </w:pPr>
+      <w:bookmarkStart w:id="107" w:name="_Toc186409077"/>
       <w:r>
         <w:rPr>
           <w:noProof/>
-        </w:rPr>
+          <w:rtl/>
+          <w:lang w:val="ar-SA"/>
+        </w:rPr>
+        <w:lastRenderedPageBreak/>
         <w:drawing>
-          <wp:anchor distT="0" distB="0" distL="114300" distR="114300" simplePos="0" relativeHeight="251661312" behindDoc="0" locked="0" layoutInCell="1" allowOverlap="1" wp14:anchorId="677D2DED" wp14:editId="2D3F5932">
+          <wp:anchor distT="0" distB="0" distL="114300" distR="114300" simplePos="0" relativeHeight="251664384" behindDoc="0" locked="0" layoutInCell="1" allowOverlap="1" wp14:anchorId="5001F902" wp14:editId="7984820F">
             <wp:simplePos x="0" y="0"/>
             <wp:positionH relativeFrom="column">
-              <wp:posOffset>-540385</wp:posOffset>
+              <wp:posOffset>-688340</wp:posOffset>
             </wp:positionH>
             <wp:positionV relativeFrom="paragraph">
-              <wp:posOffset>718820</wp:posOffset>
+              <wp:posOffset>372745</wp:posOffset>
             </wp:positionV>
-            <wp:extent cx="6710680" cy="4876800"/>
-            <wp:effectExtent l="0" t="0" r="0" b="0"/>
-            <wp:wrapTopAndBottom/>
-            <wp:docPr id="1182987048" name="Picture 5" descr="A diagram of a computer flowchart&#10;&#10;Description automatically generated"/>
+            <wp:extent cx="6704965" cy="4190365"/>
+            <wp:effectExtent l="0" t="0" r="635" b="635"/>
+            <wp:wrapSquare wrapText="bothSides"/>
+            <wp:docPr id="1813700314" name="Picture 4"/>
             <wp:cNvGraphicFramePr>
               <a:graphicFrameLocks xmlns:a="http://schemas.openxmlformats.org/drawingml/2006/main" noChangeAspect="1"/>
             </wp:cNvGraphicFramePr>
@@ -37976,11 +38001,11 @@
               <a:graphicData uri="http://schemas.openxmlformats.org/drawingml/2006/picture">
                 <pic:pic xmlns:pic="http://schemas.openxmlformats.org/drawingml/2006/picture">
                   <pic:nvPicPr>
-                    <pic:cNvPr id="1182987048" name="Picture 5" descr="A diagram of a computer flowchart&#10;&#10;Description automatically generated"/>
+                    <pic:cNvPr id="1813700314" name="Picture 4"/>
                     <pic:cNvPicPr/>
                   </pic:nvPicPr>
                   <pic:blipFill>
-                    <a:blip r:embed="rId25" cstate="print">
+                    <a:blip r:embed="rId26" cstate="print">
                       <a:extLst>
                         <a:ext uri="{28A0092B-C50C-407E-A947-70E740481C1C}">
                           <a14:useLocalDpi xmlns:a14="http://schemas.microsoft.com/office/drawing/2010/main" val="0"/>
@@ -37994,7 +38019,7 @@
                   <pic:spPr>
                     <a:xfrm>
                       <a:off x="0" y="0"/>
-                      <a:ext cx="6710680" cy="4876800"/>
+                      <a:ext cx="6704965" cy="4190365"/>
                     </a:xfrm>
                     <a:prstGeom prst="rect">
                       <a:avLst/>
@@ -38013,45 +38038,163 @@
         </w:drawing>
       </w:r>
       <w:r>
-        <w:rPr>
-          <w:color w:val="000000" w:themeColor="text1"/>
-          <w:lang w:val="en-US"/>
-        </w:rPr>
-        <w:t>Class Diagram</w:t>
-      </w:r>
-      <w:bookmarkEnd w:id="104"/>
-    </w:p>
-    <w:p>
-      <w:pPr>
-        <w:pStyle w:val="BodyText"/>
-        <w:rPr>
-          <w:lang w:eastAsia="x-none"/>
-        </w:rPr>
-      </w:pPr>
-    </w:p>
-    <w:p>
-      <w:pPr>
-        <w:pStyle w:val="Heading21"/>
-      </w:pPr>
-      <w:bookmarkStart w:id="107" w:name="_Toc186221490"/>
-      <w:r>
-        <w:lastRenderedPageBreak/>
-        <w:t>Sequence Diagram</w:t>
+        <w:t>Entity-Relationship-Diagram (ERD)</w:t>
       </w:r>
       <w:bookmarkEnd w:id="107"/>
     </w:p>
     <w:p>
       <w:pPr>
-        <w:pStyle w:val="Heading21"/>
-      </w:pPr>
-      <w:bookmarkStart w:id="108" w:name="_Toc186221491"/>
-      <w:r>
-        <w:t>System Architecture Diagram</w:t>
-      </w:r>
-      <w:bookmarkEnd w:id="108"/>
+        <w:pStyle w:val="BodyText"/>
+        <w:rPr>
+          <w:lang w:eastAsia="x-none"/>
+        </w:rPr>
+      </w:pPr>
+      <w:r>
+        <w:rPr>
+          <w:noProof/>
+        </w:rPr>
+        <mc:AlternateContent>
+          <mc:Choice Requires="wps">
+            <w:drawing>
+              <wp:anchor distT="0" distB="0" distL="114300" distR="114300" simplePos="0" relativeHeight="251666432" behindDoc="0" locked="0" layoutInCell="1" allowOverlap="1" wp14:anchorId="17C06E75" wp14:editId="409DE363">
+                <wp:simplePos x="0" y="0"/>
+                <wp:positionH relativeFrom="column">
+                  <wp:posOffset>-758613</wp:posOffset>
+                </wp:positionH>
+                <wp:positionV relativeFrom="paragraph">
+                  <wp:posOffset>4365202</wp:posOffset>
+                </wp:positionV>
+                <wp:extent cx="6704965" cy="635"/>
+                <wp:effectExtent l="0" t="0" r="0" b="0"/>
+                <wp:wrapSquare wrapText="bothSides"/>
+                <wp:docPr id="1179248756" name="Text Box 1"/>
+                <wp:cNvGraphicFramePr/>
+                <a:graphic xmlns:a="http://schemas.openxmlformats.org/drawingml/2006/main">
+                  <a:graphicData uri="http://schemas.microsoft.com/office/word/2010/wordprocessingShape">
+                    <wps:wsp>
+                      <wps:cNvSpPr txBox="1"/>
+                      <wps:spPr>
+                        <a:xfrm>
+                          <a:off x="0" y="0"/>
+                          <a:ext cx="6704965" cy="635"/>
+                        </a:xfrm>
+                        <a:prstGeom prst="rect">
+                          <a:avLst/>
+                        </a:prstGeom>
+                        <a:solidFill>
+                          <a:prstClr val="white"/>
+                        </a:solidFill>
+                        <a:ln>
+                          <a:noFill/>
+                        </a:ln>
+                      </wps:spPr>
+                      <wps:txbx>
+                        <w:txbxContent>
+                          <w:p>
+                            <w:pPr>
+                              <w:pStyle w:val="Caption"/>
+                              <w:rPr>
+                                <w:rFonts w:cs="Times New Roman"/>
+                                <w:noProof/>
+                                <w:szCs w:val="28"/>
+                                <w:lang w:eastAsia="x-none"/>
+                              </w:rPr>
+                            </w:pPr>
+                            <w:bookmarkStart w:id="108" w:name="_Toc186409098"/>
+                            <w:r>
+                              <w:t xml:space="preserve">Figure </w:t>
+                            </w:r>
+                            <w:fldSimple w:instr=" SEQ Figure \* ARABIC ">
+                              <w:r>
+                                <w:rPr>
+                                  <w:noProof/>
+                                </w:rPr>
+                                <w:t>4</w:t>
+                              </w:r>
+                            </w:fldSimple>
+                            <w:r>
+                              <w:t xml:space="preserve"> - </w:t>
+                            </w:r>
+                            <w:r>
+                              <w:tab/>
+                              <w:t>Entity-Relationship-Diagram (ERD)</w:t>
+                            </w:r>
+                            <w:bookmarkEnd w:id="108"/>
+                          </w:p>
+                        </w:txbxContent>
+                      </wps:txbx>
+                      <wps:bodyPr rot="0" spcFirstLastPara="0" vertOverflow="overflow" horzOverflow="overflow" vert="horz" wrap="square" lIns="0" tIns="0" rIns="0" bIns="0" numCol="1" spcCol="0" rtlCol="0" fromWordArt="0" anchor="t" anchorCtr="0" forceAA="0" compatLnSpc="1">
+                        <a:prstTxWarp prst="textNoShape">
+                          <a:avLst/>
+                        </a:prstTxWarp>
+                        <a:spAutoFit/>
+                      </wps:bodyPr>
+                    </wps:wsp>
+                  </a:graphicData>
+                </a:graphic>
+                <wp14:sizeRelH relativeFrom="margin">
+                  <wp14:pctWidth>0</wp14:pctWidth>
+                </wp14:sizeRelH>
+              </wp:anchor>
+            </w:drawing>
+          </mc:Choice>
+          <mc:Fallback>
+            <w:pict>
+              <v:shape w14:anchorId="17C06E75" id="_x0000_s1029" type="#_x0000_t202" style="position:absolute;left:0;text-align:left;margin-left:-59.75pt;margin-top:343.7pt;width:527.95pt;height:.05pt;z-index:251666432;visibility:visible;mso-wrap-style:square;mso-width-percent:0;mso-wrap-distance-left:9pt;mso-wrap-distance-top:0;mso-wrap-distance-right:9pt;mso-wrap-distance-bottom:0;mso-position-horizontal:absolute;mso-position-horizontal-relative:text;mso-position-vertical:absolute;mso-position-vertical-relative:text;mso-width-percent:0;mso-width-relative:margin;v-text-anchor:top" o:gfxdata="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" stroked="f">
+                <v:textbox style="mso-fit-shape-to-text:t" inset="0,0,0,0">
+                  <w:txbxContent>
+                    <w:p>
+                      <w:pPr>
+                        <w:pStyle w:val="Caption"/>
+                        <w:rPr>
+                          <w:rFonts w:cs="Times New Roman"/>
+                          <w:noProof/>
+                          <w:szCs w:val="28"/>
+                          <w:lang w:eastAsia="x-none"/>
+                        </w:rPr>
+                      </w:pPr>
+                      <w:bookmarkStart w:id="109" w:name="_Toc186409098"/>
+                      <w:r>
+                        <w:t xml:space="preserve">Figure </w:t>
+                      </w:r>
+                      <w:fldSimple w:instr=" SEQ Figure \* ARABIC ">
+                        <w:r>
+                          <w:rPr>
+                            <w:noProof/>
+                          </w:rPr>
+                          <w:t>4</w:t>
+                        </w:r>
+                      </w:fldSimple>
+                      <w:r>
+                        <w:t xml:space="preserve"> - </w:t>
+                      </w:r>
+                      <w:r>
+                        <w:tab/>
+                        <w:t>Entity-Relationship-Diagram (ERD)</w:t>
+                      </w:r>
+                      <w:bookmarkEnd w:id="109"/>
+                    </w:p>
+                  </w:txbxContent>
+                </v:textbox>
+                <w10:wrap type="square"/>
+              </v:shape>
+            </w:pict>
+          </mc:Fallback>
+        </mc:AlternateContent>
+      </w:r>
     </w:p>
     <w:p>
       <w:pPr>
+        <w:pStyle w:val="Heading21"/>
+      </w:pPr>
+      <w:bookmarkStart w:id="110" w:name="_Toc186409078"/>
+      <w:r>
+        <w:t>System Architecture Diagram</w:t>
+      </w:r>
+      <w:bookmarkEnd w:id="110"/>
+    </w:p>
+    <w:p>
+      <w:pPr>
         <w:pStyle w:val="BodyText"/>
       </w:pPr>
       <w:r>
@@ -38059,8 +38202,8 @@
           <w:noProof/>
         </w:rPr>
         <w:drawing>
-          <wp:inline distT="0" distB="0" distL="0" distR="0" wp14:anchorId="0E4B8DB7" wp14:editId="03886673">
-            <wp:extent cx="6199505" cy="3144981"/>
+          <wp:inline distT="0" distB="0" distL="0" distR="0" wp14:anchorId="0E4B8DB7" wp14:editId="3A987A57">
+            <wp:extent cx="6198597" cy="2921000"/>
             <wp:effectExtent l="0" t="0" r="0" b="0"/>
             <wp:docPr id="1369920420" name="Picture 3" descr="A diagram of a server&#10;&#10;Description automatically generated"/>
             <wp:cNvGraphicFramePr>
@@ -38074,7 +38217,7 @@
                     <pic:cNvPicPr/>
                   </pic:nvPicPr>
                   <pic:blipFill>
-                    <a:blip r:embed="rId26">
+                    <a:blip r:embed="rId27">
                       <a:extLst>
                         <a:ext uri="{28A0092B-C50C-407E-A947-70E740481C1C}">
                           <a14:useLocalDpi xmlns:a14="http://schemas.microsoft.com/office/drawing/2010/main" val="0"/>
@@ -38088,7 +38231,7 @@
                   <pic:spPr>
                     <a:xfrm>
                       <a:off x="0" y="0"/>
-                      <a:ext cx="6204842" cy="3147688"/>
+                      <a:ext cx="6210929" cy="2926811"/>
                     </a:xfrm>
                     <a:prstGeom prst="rect">
                       <a:avLst/>
@@ -38104,65 +38247,26 @@
     <w:p>
       <w:pPr>
         <w:pStyle w:val="Caption"/>
-      </w:pPr>
-      <w:bookmarkStart w:id="109" w:name="_Toc186220271"/>
+        <w:rPr>
+          <w:rFonts w:cstheme="minorBidi" w:hint="cs"/>
+          <w:rtl/>
+          <w:lang w:bidi="ar-EG"/>
+        </w:rPr>
+      </w:pPr>
+      <w:bookmarkStart w:id="111" w:name="_Toc186409099"/>
       <w:r>
         <w:t xml:space="preserve">Figure </w:t>
       </w:r>
-      <w:r>
-        <w:fldChar w:fldCharType="begin"/>
-      </w:r>
-      <w:r>
-        <w:instrText xml:space="preserve"> SEQ Figure \* ARABIC </w:instrText>
-      </w:r>
-      <w:r>
-        <w:fldChar w:fldCharType="separate"/>
-      </w:r>
-      <w:r>
-        <w:rPr>
-          <w:noProof/>
-        </w:rPr>
-        <w:t>4</w:t>
-      </w:r>
-      <w:r>
-        <w:rPr>
-          <w:noProof/>
-        </w:rPr>
-        <w:fldChar w:fldCharType="end"/>
-      </w:r>
+      <w:fldSimple w:instr=" SEQ Figure \* ARABIC ">
+        <w:r>
+          <w:rPr>
+            <w:noProof/>
+          </w:rPr>
+          <w:t>5</w:t>
+        </w:r>
+      </w:fldSimple>
       <w:r>
         <w:t xml:space="preserve"> - System Architecture</w:t>
-      </w:r>
-      <w:bookmarkEnd w:id="109"/>
-    </w:p>
-    <w:p>
-      <w:pPr>
-        <w:pStyle w:val="BodyText"/>
-        <w:rPr>
-          <w:lang w:val="x-none" w:eastAsia="x-none"/>
-        </w:rPr>
-      </w:pPr>
-    </w:p>
-    <w:p>
-      <w:pPr>
-        <w:pStyle w:val="Heading21"/>
-      </w:pPr>
-      <w:bookmarkStart w:id="110" w:name="_Toc186221492"/>
-      <w:r>
-        <w:t xml:space="preserve">Model </w:t>
-      </w:r>
-      <w:r>
-        <w:t>Architecture Diagram</w:t>
-      </w:r>
-      <w:bookmarkEnd w:id="110"/>
-    </w:p>
-    <w:p>
-      <w:pPr>
-        <w:pStyle w:val="Heading21"/>
-      </w:pPr>
-      <w:bookmarkStart w:id="111" w:name="_Toc186221493"/>
-      <w:r>
-        <w:t>Entity-Relationship-Diagram (ERD)</w:t>
       </w:r>
       <w:bookmarkEnd w:id="111"/>
     </w:p>
@@ -38170,9 +38274,10 @@
       <w:pPr>
         <w:pStyle w:val="Heading21"/>
       </w:pPr>
-      <w:bookmarkStart w:id="112" w:name="_Toc186221494"/>
-      <w:r>
-        <w:t>Data flow Diagram</w:t>
+      <w:bookmarkStart w:id="112" w:name="_Toc186409079"/>
+      <w:r>
+        <w:lastRenderedPageBreak/>
+        <w:t>Sequence Diagram</w:t>
       </w:r>
       <w:bookmarkEnd w:id="112"/>
     </w:p>
@@ -38180,21 +38285,44 @@
       <w:pPr>
         <w:pStyle w:val="Heading21"/>
       </w:pPr>
-      <w:bookmarkStart w:id="113" w:name="_Toc186221495"/>
-      <w:r>
-        <w:t>Deployment Diagram</w:t>
+      <w:bookmarkStart w:id="113" w:name="_Toc186409080"/>
+      <w:r>
+        <w:t>Data flow Diagram</w:t>
       </w:r>
       <w:bookmarkEnd w:id="113"/>
     </w:p>
     <w:p>
       <w:pPr>
         <w:pStyle w:val="Heading21"/>
-      </w:pPr>
-      <w:bookmarkStart w:id="114" w:name="_Toc186221496"/>
+        <w:rPr>
+          <w:rtl/>
+        </w:rPr>
+      </w:pPr>
+      <w:bookmarkStart w:id="114" w:name="_Toc186409081"/>
+      <w:r>
+        <w:t>Deployment Diagram</w:t>
+      </w:r>
+      <w:bookmarkEnd w:id="114"/>
+    </w:p>
+    <w:p>
+      <w:pPr>
+        <w:pStyle w:val="Heading21"/>
+      </w:pPr>
+      <w:bookmarkStart w:id="115" w:name="_Toc186409082"/>
+      <w:r>
+        <w:t>Model Architecture Diagram</w:t>
+      </w:r>
+      <w:bookmarkEnd w:id="115"/>
+    </w:p>
+    <w:p>
+      <w:pPr>
+        <w:pStyle w:val="Heading21"/>
+      </w:pPr>
+      <w:bookmarkStart w:id="116" w:name="_Toc186409083"/>
       <w:r>
         <w:t>User scenarios</w:t>
       </w:r>
-      <w:bookmarkEnd w:id="114"/>
+      <w:bookmarkEnd w:id="116"/>
     </w:p>
     <w:p>
       <w:pPr>
@@ -38216,26 +38344,26 @@
       <w:pPr>
         <w:pStyle w:val="Heading21"/>
       </w:pPr>
-      <w:bookmarkStart w:id="115" w:name="_Toc186221497"/>
+      <w:bookmarkStart w:id="117" w:name="_Toc186409084"/>
       <w:r>
         <w:lastRenderedPageBreak/>
         <w:t>Tools and Technologies</w:t>
       </w:r>
-      <w:bookmarkEnd w:id="115"/>
+      <w:bookmarkEnd w:id="117"/>
     </w:p>
     <w:p>
       <w:pPr>
         <w:pStyle w:val="Heading3"/>
         <w:spacing w:before="0" w:after="100" w:afterAutospacing="1"/>
       </w:pPr>
-      <w:bookmarkStart w:id="116" w:name="_Toc186221498"/>
+      <w:bookmarkStart w:id="118" w:name="_Toc186409085"/>
       <w:r>
         <w:t>Front-End</w:t>
       </w:r>
       <w:r>
         <w:t xml:space="preserve"> technology</w:t>
       </w:r>
-      <w:bookmarkEnd w:id="116"/>
+      <w:bookmarkEnd w:id="118"/>
     </w:p>
     <w:p>
       <w:pPr>
@@ -38299,14 +38427,14 @@
       <w:r>
         <w:t xml:space="preserve"> </w:t>
       </w:r>
-      <w:bookmarkStart w:id="117" w:name="_Toc186221499"/>
+      <w:bookmarkStart w:id="119" w:name="_Toc186409086"/>
       <w:r>
         <w:t>Back-End</w:t>
       </w:r>
       <w:r>
         <w:t xml:space="preserve"> technology</w:t>
       </w:r>
-      <w:bookmarkEnd w:id="117"/>
+      <w:bookmarkEnd w:id="119"/>
     </w:p>
     <w:p>
       <w:pPr>
@@ -38433,14 +38561,14 @@
       <w:r>
         <w:t xml:space="preserve"> </w:t>
       </w:r>
-      <w:bookmarkStart w:id="118" w:name="_Toc186221500"/>
+      <w:bookmarkStart w:id="120" w:name="_Toc186409087"/>
       <w:r>
         <w:t>Version Control</w:t>
       </w:r>
       <w:r>
         <w:t xml:space="preserve"> tools</w:t>
       </w:r>
-      <w:bookmarkEnd w:id="118"/>
+      <w:bookmarkEnd w:id="120"/>
     </w:p>
     <w:p>
       <w:pPr>
@@ -38681,11 +38809,11 @@
         <w:lastRenderedPageBreak/>
         <w:t xml:space="preserve"> </w:t>
       </w:r>
-      <w:bookmarkStart w:id="119" w:name="_Toc186221501"/>
+      <w:bookmarkStart w:id="121" w:name="_Toc186409088"/>
       <w:r>
         <w:t>IDEs and Coding tools</w:t>
       </w:r>
-      <w:bookmarkEnd w:id="119"/>
+      <w:bookmarkEnd w:id="121"/>
     </w:p>
     <w:p>
       <w:pPr>
@@ -39203,7 +39331,7 @@
           <w:color w:val="000000" w:themeColor="text1"/>
         </w:rPr>
       </w:pPr>
-      <w:bookmarkStart w:id="120" w:name="_Toc186221502"/>
+      <w:bookmarkStart w:id="122" w:name="_Toc186409089"/>
       <w:r>
         <w:rPr>
           <w:color w:val="000000" w:themeColor="text1"/>
@@ -39211,7 +39339,7 @@
         </w:rPr>
         <w:t>&lt;Project title&gt; Testing and Evaluation</w:t>
       </w:r>
-      <w:bookmarkEnd w:id="120"/>
+      <w:bookmarkEnd w:id="122"/>
     </w:p>
     <w:p>
       <w:pPr>
@@ -39376,10 +39504,10 @@
           <w:lang w:val="en-US"/>
         </w:rPr>
       </w:pPr>
-      <w:bookmarkStart w:id="121" w:name="_Toc440403112"/>
-      <w:bookmarkStart w:id="122" w:name="_Toc442208186"/>
-      <w:bookmarkStart w:id="123" w:name="_Toc450206546"/>
-      <w:bookmarkStart w:id="124" w:name="_Toc186221503"/>
+      <w:bookmarkStart w:id="123" w:name="_Toc440403112"/>
+      <w:bookmarkStart w:id="124" w:name="_Toc442208186"/>
+      <w:bookmarkStart w:id="125" w:name="_Toc450206546"/>
+      <w:bookmarkStart w:id="126" w:name="_Toc186409090"/>
       <w:r>
         <w:rPr>
           <w:color w:val="000000" w:themeColor="text1"/>
@@ -39387,7 +39515,7 @@
         </w:rPr>
         <w:t>Section 5.1</w:t>
       </w:r>
-      <w:bookmarkEnd w:id="124"/>
+      <w:bookmarkEnd w:id="126"/>
     </w:p>
     <w:p>
       <w:pPr>
@@ -39405,10 +39533,10 @@
           <w:color w:val="000000" w:themeColor="text1"/>
         </w:rPr>
       </w:pPr>
-      <w:bookmarkStart w:id="125" w:name="_Toc186221504"/>
-      <w:bookmarkEnd w:id="121"/>
-      <w:bookmarkEnd w:id="122"/>
+      <w:bookmarkStart w:id="127" w:name="_Toc186409091"/>
       <w:bookmarkEnd w:id="123"/>
+      <w:bookmarkEnd w:id="124"/>
+      <w:bookmarkEnd w:id="125"/>
       <w:r>
         <w:rPr>
           <w:color w:val="000000" w:themeColor="text1"/>
@@ -39416,7 +39544,7 @@
         </w:rPr>
         <w:t>Section 5.2</w:t>
       </w:r>
-      <w:bookmarkEnd w:id="125"/>
+      <w:bookmarkEnd w:id="127"/>
     </w:p>
     <w:bookmarkEnd w:id="101"/>
     <w:bookmarkEnd w:id="102"/>
@@ -39443,7 +39571,7 @@
           <w:lang w:val="en-US"/>
         </w:rPr>
       </w:pPr>
-      <w:bookmarkStart w:id="126" w:name="_Toc186221505"/>
+      <w:bookmarkStart w:id="128" w:name="_Toc186409092"/>
       <w:r>
         <w:rPr>
           <w:lang w:val="en-US"/>
@@ -39451,7 +39579,7 @@
         <w:lastRenderedPageBreak/>
         <w:t>Conclusions and Future Work</w:t>
       </w:r>
-      <w:bookmarkEnd w:id="126"/>
+      <w:bookmarkEnd w:id="128"/>
     </w:p>
     <w:p>
       <w:pPr>
@@ -39483,7 +39611,7 @@
           <w:lang w:val="en-US"/>
         </w:rPr>
       </w:pPr>
-      <w:bookmarkStart w:id="127" w:name="_Toc186221506"/>
+      <w:bookmarkStart w:id="129" w:name="_Toc186409093"/>
       <w:r>
         <w:rPr>
           <w:color w:val="000000" w:themeColor="text1"/>
@@ -39491,7 +39619,7 @@
         </w:rPr>
         <w:t>Section 6.1</w:t>
       </w:r>
-      <w:bookmarkEnd w:id="127"/>
+      <w:bookmarkEnd w:id="129"/>
     </w:p>
     <w:p>
       <w:pPr>
@@ -39509,7 +39637,7 @@
           <w:lang w:val="en-US"/>
         </w:rPr>
       </w:pPr>
-      <w:bookmarkStart w:id="128" w:name="_Toc186221507"/>
+      <w:bookmarkStart w:id="130" w:name="_Toc186409094"/>
       <w:r>
         <w:rPr>
           <w:color w:val="000000" w:themeColor="text1"/>
@@ -39517,7 +39645,7 @@
         </w:rPr>
         <w:t>Section 6.2</w:t>
       </w:r>
-      <w:bookmarkEnd w:id="128"/>
+      <w:bookmarkEnd w:id="130"/>
     </w:p>
     <w:p>
       <w:pPr>
@@ -39893,7 +40021,7 @@
         <w:rPr>
           <w:noProof/>
         </w:rPr>
-        <w:t xml:space="preserve">Chapter 6      </w:t>
+        <w:t xml:space="preserve">Chapter 4      </w:t>
       </w:r>
     </w:fldSimple>
     <w:fldSimple w:instr=" STYLEREF  &quot;Heading 1&quot; \t  \* MERGEFORMAT ">
@@ -39901,7 +40029,7 @@
         <w:rPr>
           <w:noProof/>
         </w:rPr>
-        <w:t>Conclusions and Future Work</w:t>
+        <w:t>AlzCare Design and Implementation</w:t>
       </w:r>
     </w:fldSimple>
     <w:r>
@@ -48229,39 +48357,12 @@
   </w:num>
   <w:num w:numId="82" w16cid:durableId="2007827638">
     <w:abstractNumId w:val="49"/>
-    <w:lvlOverride w:ilvl="0"/>
-    <w:lvlOverride w:ilvl="1"/>
-    <w:lvlOverride w:ilvl="2"/>
-    <w:lvlOverride w:ilvl="3"/>
-    <w:lvlOverride w:ilvl="4"/>
-    <w:lvlOverride w:ilvl="5"/>
-    <w:lvlOverride w:ilvl="6"/>
-    <w:lvlOverride w:ilvl="7"/>
-    <w:lvlOverride w:ilvl="8"/>
   </w:num>
   <w:num w:numId="83" w16cid:durableId="1669210639">
     <w:abstractNumId w:val="41"/>
-    <w:lvlOverride w:ilvl="0"/>
-    <w:lvlOverride w:ilvl="1"/>
-    <w:lvlOverride w:ilvl="2"/>
-    <w:lvlOverride w:ilvl="3"/>
-    <w:lvlOverride w:ilvl="4"/>
-    <w:lvlOverride w:ilvl="5"/>
-    <w:lvlOverride w:ilvl="6"/>
-    <w:lvlOverride w:ilvl="7"/>
-    <w:lvlOverride w:ilvl="8"/>
   </w:num>
   <w:num w:numId="84" w16cid:durableId="2120565155">
     <w:abstractNumId w:val="61"/>
-    <w:lvlOverride w:ilvl="0"/>
-    <w:lvlOverride w:ilvl="1"/>
-    <w:lvlOverride w:ilvl="2"/>
-    <w:lvlOverride w:ilvl="3"/>
-    <w:lvlOverride w:ilvl="4"/>
-    <w:lvlOverride w:ilvl="5"/>
-    <w:lvlOverride w:ilvl="6"/>
-    <w:lvlOverride w:ilvl="7"/>
-    <w:lvlOverride w:ilvl="8"/>
   </w:num>
   <w:numIdMacAtCleanup w:val="80"/>
 </w:numbering>
@@ -48884,6 +48985,7 @@
   <w:style w:type="character" w:default="1" w:styleId="DefaultParagraphFont">
     <w:name w:val="Default Paragraph Font"/>
     <w:uiPriority w:val="1"/>
+    <w:semiHidden/>
     <w:unhideWhenUsed/>
   </w:style>
   <w:style w:type="table" w:default="1" w:styleId="TableNormal">
@@ -56048,6 +56150,16 @@
 </file>
 
 <file path=customXml/item2.xml><?xml version="1.0" encoding="utf-8"?>
+<p:properties xmlns:p="http://schemas.microsoft.com/office/2006/metadata/properties" xmlns:xsi="http://www.w3.org/2001/XMLSchema-instance" xmlns:pc="http://schemas.microsoft.com/office/infopath/2007/PartnerControls">
+  <documentManagement/>
+</p:properties>
+</file>
+
+<file path=customXml/item3.xml><?xml version="1.0" encoding="utf-8"?>
+<b:Sources xmlns:b="http://schemas.openxmlformats.org/officeDocument/2006/bibliography" xmlns="http://schemas.openxmlformats.org/officeDocument/2006/bibliography" SelectedStyle="\APASixthEditionOfficeOnline.xsl" StyleName="APA" Version="6"/>
+</file>
+
+<file path=customXml/item4.xml><?xml version="1.0" encoding="utf-8"?>
 <ct:contentTypeSchema xmlns:ct="http://schemas.microsoft.com/office/2006/metadata/contentType" xmlns:ma="http://schemas.microsoft.com/office/2006/metadata/properties/metaAttributes" ct:_="" ma:_="" ma:contentTypeName="Document" ma:contentTypeID="0x01010060B6E57B266E3D45B30C35073EEF597D" ma:contentTypeVersion="4" ma:contentTypeDescription="Create a new document." ma:contentTypeScope="" ma:versionID="455fa880fe2abd2008bdc1d11aece4ac">
   <xsd:schema xmlns:xsd="http://www.w3.org/2001/XMLSchema" xmlns:xs="http://www.w3.org/2001/XMLSchema" xmlns:p="http://schemas.microsoft.com/office/2006/metadata/properties" xmlns:ns3="fa1f67da-9fc3-4aa9-beed-6e8140a0c927" targetNamespace="http://schemas.microsoft.com/office/2006/metadata/properties" ma:root="true" ma:fieldsID="5e7fd881d115c5d8af4aa7f50f575e58" ns3:_="">
     <xsd:import namespace="fa1f67da-9fc3-4aa9-beed-6e8140a0c927"/>
@@ -56191,16 +56303,6 @@
 </ct:contentTypeSchema>
 </file>
 
-<file path=customXml/item3.xml><?xml version="1.0" encoding="utf-8"?>
-<b:Sources xmlns:b="http://schemas.openxmlformats.org/officeDocument/2006/bibliography" xmlns="http://schemas.openxmlformats.org/officeDocument/2006/bibliography" SelectedStyle="\APASixthEditionOfficeOnline.xsl" StyleName="APA" Version="6"/>
-</file>
-
-<file path=customXml/item4.xml><?xml version="1.0" encoding="utf-8"?>
-<p:properties xmlns:p="http://schemas.microsoft.com/office/2006/metadata/properties" xmlns:xsi="http://www.w3.org/2001/XMLSchema-instance" xmlns:pc="http://schemas.microsoft.com/office/infopath/2007/PartnerControls">
-  <documentManagement/>
-</p:properties>
-</file>
-
 <file path=customXml/itemProps1.xml><?xml version="1.0" encoding="utf-8"?>
 <ds:datastoreItem xmlns:ds="http://schemas.openxmlformats.org/officeDocument/2006/customXml" ds:itemID="{11E87084-B046-4466-A462-483E85FB33F2}">
   <ds:schemaRefs>
@@ -56210,6 +56312,23 @@
 </file>
 
 <file path=customXml/itemProps2.xml><?xml version="1.0" encoding="utf-8"?>
+<ds:datastoreItem xmlns:ds="http://schemas.openxmlformats.org/officeDocument/2006/customXml" ds:itemID="{44E9FADB-6E0A-4CD2-A41C-0016553369E2}">
+  <ds:schemaRefs>
+    <ds:schemaRef ds:uri="http://schemas.microsoft.com/office/2006/metadata/properties"/>
+    <ds:schemaRef ds:uri="http://schemas.microsoft.com/office/infopath/2007/PartnerControls"/>
+  </ds:schemaRefs>
+</ds:datastoreItem>
+</file>
+
+<file path=customXml/itemProps3.xml><?xml version="1.0" encoding="utf-8"?>
+<ds:datastoreItem xmlns:ds="http://schemas.openxmlformats.org/officeDocument/2006/customXml" ds:itemID="{226837CA-CA61-4A49-9ED0-056685F88D2E}">
+  <ds:schemaRefs>
+    <ds:schemaRef ds:uri="http://schemas.openxmlformats.org/officeDocument/2006/bibliography"/>
+  </ds:schemaRefs>
+</ds:datastoreItem>
+</file>
+
+<file path=customXml/itemProps4.xml><?xml version="1.0" encoding="utf-8"?>
 <ds:datastoreItem xmlns:ds="http://schemas.openxmlformats.org/officeDocument/2006/customXml" ds:itemID="{F183C593-1499-46B9-B20E-BE287961142B}">
   <ds:schemaRefs>
     <ds:schemaRef ds:uri="http://schemas.microsoft.com/office/2006/metadata/contentType"/>
@@ -56225,21 +56344,4 @@
     <ds:schemaRef ds:uri="http://schemas.microsoft.com/internal/obd"/>
   </ds:schemaRefs>
 </ds:datastoreItem>
-</file>
-
-<file path=customXml/itemProps3.xml><?xml version="1.0" encoding="utf-8"?>
-<ds:datastoreItem xmlns:ds="http://schemas.openxmlformats.org/officeDocument/2006/customXml" ds:itemID="{226837CA-CA61-4A49-9ED0-056685F88D2E}">
-  <ds:schemaRefs>
-    <ds:schemaRef ds:uri="http://schemas.openxmlformats.org/officeDocument/2006/bibliography"/>
-  </ds:schemaRefs>
-</ds:datastoreItem>
-</file>
-
-<file path=customXml/itemProps4.xml><?xml version="1.0" encoding="utf-8"?>
-<ds:datastoreItem xmlns:ds="http://schemas.openxmlformats.org/officeDocument/2006/customXml" ds:itemID="{44E9FADB-6E0A-4CD2-A41C-0016553369E2}">
-  <ds:schemaRefs>
-    <ds:schemaRef ds:uri="http://schemas.microsoft.com/office/2006/metadata/properties"/>
-    <ds:schemaRef ds:uri="http://schemas.microsoft.com/office/infopath/2007/PartnerControls"/>
-  </ds:schemaRefs>
-</ds:datastoreItem>
 </file>
</xml_diff>

<commit_message>
Change AlzCare to ReMind
</commit_message>
<xml_diff>
--- a/Documentation/AlzCare.docx
+++ b/Documentation/AlzCare.docx
@@ -932,7 +932,7 @@
           <w:szCs w:val="46"/>
           <w:lang w:val="es-UY"/>
         </w:rPr>
-        <w:t>AlzCare</w:t>
+        <w:t>Re Mind</w:t>
       </w:r>
     </w:p>
     <w:p>
@@ -1367,7 +1367,19 @@
         <w:rPr>
           <w:lang w:val="en-US"/>
         </w:rPr>
-        <w:t>Alzheimer's disease is a progressive neurodegenerative disorder that significantly impairs memory and cognitive function, making it difficult for patients to manage daily activities and recognize familiar faces. As the disease advances, caregivers face immense challenges in ensuring patient safety, monitoring medication adherence, and providing real-time support. The purpose of the AlzCare project is to develop a comprehensive, patient-centered application that bridges the gap between Alzheimer’s patients and their caregivers, offering digital tools to enhance safety, independence, and communication.</w:t>
+        <w:t xml:space="preserve">Alzheimer's disease is a progressive neurodegenerative disorder that significantly impairs memory and cognitive function, making it difficult for patients to manage daily activities and recognize familiar faces. As the disease advances, caregivers face immense challenges in ensuring patient safety, monitoring medication adherence, and providing real-time support. The purpose of the </w:t>
+      </w:r>
+      <w:r>
+        <w:rPr>
+          <w:lang w:val="en-US"/>
+        </w:rPr>
+        <w:t>Re Mind</w:t>
+      </w:r>
+      <w:r>
+        <w:rPr>
+          <w:lang w:val="en-US"/>
+        </w:rPr>
+        <w:t xml:space="preserve"> project is to develop a comprehensive, patient-centered application that bridges the gap between Alzheimer’s patients and their caregivers, offering digital tools to enhance safety, independence, and communication.</w:t>
       </w:r>
     </w:p>
     <w:p>
@@ -1381,7 +1393,19 @@
         <w:rPr>
           <w:lang w:val="en-US"/>
         </w:rPr>
-        <w:t>The AlzCare app focuses on intermediate-level Alzheimer's patients, utilizing a combination of geolocation-based features, real-time notifications, and cognitive support systems to address the key challenges in caregiving. The app includes features such as medication reminders, geofencing for safe zone alerts, and face recognition to help patients identify loved ones. Caregivers can track patient locations in real time, receive alerts when patients leave designated safe areas, and get notified if patients miss medications or trigger emergency actions. Additionally, the app syncs with smartwatches for health monitoring and offers cognitive training activities to slow memory decline.</w:t>
+        <w:t xml:space="preserve">The </w:t>
+      </w:r>
+      <w:r>
+        <w:rPr>
+          <w:lang w:val="en-US"/>
+        </w:rPr>
+        <w:t>Re Mind</w:t>
+      </w:r>
+      <w:r>
+        <w:rPr>
+          <w:lang w:val="en-US"/>
+        </w:rPr>
+        <w:t xml:space="preserve"> app focuses on intermediate-level Alzheimer's patients, utilizing a combination of geolocation-based features, real-time notifications, and cognitive support systems to address the key challenges in caregiving. The app includes features such as medication reminders, geofencing for safe zone alerts, and face recognition to help patients identify loved ones. Caregivers can track patient locations in real time, receive alerts when patients leave designated safe areas, and get notified if patients miss medications or trigger emergency actions. Additionally, the app syncs with smartwatches for health monitoring and offers cognitive training activities to slow memory decline.</w:t>
       </w:r>
     </w:p>
     <w:p>
@@ -1395,7 +1419,19 @@
         <w:rPr>
           <w:lang w:val="en-US"/>
         </w:rPr>
-        <w:t>The development of AlzCare follows the Waterfall methodology, ensuring structured, sequential phases from requirement gathering to deployment. Through iterative testing and user feedback, the application has been refined to meet both the functional needs of patients and the administrative needs of caregivers and medical professionals. The significance of this research lies in its ability to empower Alzheimer’s patients by promoting independence while providing caregivers with tools for real-time support. This digital solution not only enhances patient care but also reduces the burden on caregivers, allowing for a more effective, connected caregiving experience.</w:t>
+        <w:t xml:space="preserve">The development of </w:t>
+      </w:r>
+      <w:r>
+        <w:rPr>
+          <w:lang w:val="en-US"/>
+        </w:rPr>
+        <w:t>Re Mind</w:t>
+      </w:r>
+      <w:r>
+        <w:rPr>
+          <w:lang w:val="en-US"/>
+        </w:rPr>
+        <w:t xml:space="preserve"> follows the Waterfall methodology, ensuring structured, sequential phases from requirement gathering to deployment. Through iterative testing and user feedback, the application has been refined to meet both the functional needs of patients and the administrative needs of caregivers and medical professionals. The significance of this research lies in its ability to empower Alzheimer’s patients by promoting independence while providing caregivers with tools for real-time support. This digital solution not only enhances patient care but also reduces the burden on caregivers, allowing for a more effective, connected caregiving experience.</w:t>
       </w:r>
     </w:p>
     <w:p>
@@ -1409,7 +1445,19 @@
         <w:rPr>
           <w:lang w:val="en-US"/>
         </w:rPr>
-        <w:t>By integrating features such as emergency alerts, face recognition, and safe zone monitoring, the AlzCare project presents a novel approach to addressing the daily complexities faced by Alzheimer's patients and their families. This technology offers a valuable contribution to the field of healthcare by improving patient safety, communication, and overall quality of life.</w:t>
+        <w:t xml:space="preserve">By integrating features such as emergency alerts, face recognition, and safe zone monitoring, the </w:t>
+      </w:r>
+      <w:r>
+        <w:rPr>
+          <w:lang w:val="en-US"/>
+        </w:rPr>
+        <w:t>Re Mind</w:t>
+      </w:r>
+      <w:r>
+        <w:rPr>
+          <w:lang w:val="en-US"/>
+        </w:rPr>
+        <w:t xml:space="preserve"> project presents a novel approach to addressing the daily complexities faced by Alzheimer's patients and their families. This technology offers a valuable contribution to the field of healthcare by improving patient safety, communication, and overall quality of life.</w:t>
       </w:r>
     </w:p>
     <w:p>
@@ -2533,7 +2581,14 @@
             <w:rStyle w:val="Hyperlink"/>
             <w:noProof/>
           </w:rPr>
-          <w:t>AlzCare Analysis</w:t>
+          <w:t>Re Mind</w:t>
+        </w:r>
+        <w:r>
+          <w:rPr>
+            <w:rStyle w:val="Hyperlink"/>
+            <w:noProof/>
+          </w:rPr>
+          <w:t xml:space="preserve"> Analysis</w:t>
         </w:r>
         <w:r>
           <w:rPr>
@@ -5234,7 +5289,14 @@
             <w:rStyle w:val="Hyperlink"/>
             <w:noProof/>
           </w:rPr>
-          <w:t>AlzCare Design and Implementation</w:t>
+          <w:t>Re Mind</w:t>
+        </w:r>
+        <w:r>
+          <w:rPr>
+            <w:rStyle w:val="Hyperlink"/>
+            <w:noProof/>
+          </w:rPr>
+          <w:t xml:space="preserve"> Design and Implementation</w:t>
         </w:r>
         <w:r>
           <w:rPr>
@@ -7373,21 +7435,7 @@
             <w:rStyle w:val="Hyperlink"/>
             <w:noProof/>
           </w:rPr>
-          <w:t>Figure 3 - Cl</w:t>
-        </w:r>
-        <w:r>
-          <w:rPr>
-            <w:rStyle w:val="Hyperlink"/>
-            <w:noProof/>
-          </w:rPr>
-          <w:t>a</w:t>
-        </w:r>
-        <w:r>
-          <w:rPr>
-            <w:rStyle w:val="Hyperlink"/>
-            <w:noProof/>
-          </w:rPr>
-          <w:t>ss diagram</w:t>
+          <w:t>Figure 3 - Class diagram</w:t>
         </w:r>
         <w:r>
           <w:rPr>
@@ -7479,35 +7527,7 @@
             <w:rStyle w:val="Hyperlink"/>
             <w:noProof/>
           </w:rPr>
-          <w:t>Ent</w:t>
-        </w:r>
-        <w:r>
-          <w:rPr>
-            <w:rStyle w:val="Hyperlink"/>
-            <w:noProof/>
-          </w:rPr>
-          <w:t>i</w:t>
-        </w:r>
-        <w:r>
-          <w:rPr>
-            <w:rStyle w:val="Hyperlink"/>
-            <w:noProof/>
-          </w:rPr>
-          <w:t>ty-Relationship-Diagram (E</w:t>
-        </w:r>
-        <w:r>
-          <w:rPr>
-            <w:rStyle w:val="Hyperlink"/>
-            <w:noProof/>
-          </w:rPr>
-          <w:t>R</w:t>
-        </w:r>
-        <w:r>
-          <w:rPr>
-            <w:rStyle w:val="Hyperlink"/>
-            <w:noProof/>
-          </w:rPr>
-          <w:t>D)</w:t>
+          <w:t>Entity-Relationship-Diagram (ERD)</w:t>
         </w:r>
         <w:r>
           <w:rPr>
@@ -10115,8 +10135,8 @@
       <w:bookmarkStart w:id="8" w:name="_Toc436322038"/>
       <w:bookmarkStart w:id="9" w:name="_Toc442208146"/>
       <w:bookmarkStart w:id="10" w:name="_Toc450206506"/>
-      <w:bookmarkStart w:id="11" w:name="_Toc361630210"/>
-      <w:bookmarkStart w:id="12" w:name="_Toc186409036"/>
+      <w:bookmarkStart w:id="11" w:name="_Toc186409036"/>
+      <w:bookmarkStart w:id="12" w:name="_Toc361630210"/>
       <w:r>
         <w:rPr>
           <w:color w:val="000000" w:themeColor="text1"/>
@@ -10135,7 +10155,7 @@
         </w:rPr>
         <w:t xml:space="preserve"> and Motivation</w:t>
       </w:r>
-      <w:bookmarkEnd w:id="12"/>
+      <w:bookmarkEnd w:id="11"/>
     </w:p>
     <w:p>
       <w:pPr>
@@ -10164,7 +10184,7 @@
         <w:rPr>
           <w:b/>
         </w:rPr>
-        <w:t>AlzCare</w:t>
+        <w:t>Re Mind</w:t>
       </w:r>
       <w:r>
         <w:t xml:space="preserve"> arises from the need to create innovative, technology-driven solutions that empower patients to maintain independence. Through features like reminders, face recognition for familiar people, and emergency alerts, the app provides essential support to patients. For caregivers, </w:t>
@@ -10173,7 +10193,7 @@
         <w:rPr>
           <w:b/>
         </w:rPr>
-        <w:t>AlzCare</w:t>
+        <w:t>Re Mind</w:t>
       </w:r>
       <w:r>
         <w:t xml:space="preserve"> offers real-time tools for monitoring, communication, and intervention, enabling them to ensure the well-being of their loved ones more efficiently and effectively. </w:t>
@@ -10206,7 +10226,7 @@
       <w:bookmarkStart w:id="21" w:name="_Toc442208148"/>
       <w:bookmarkStart w:id="22" w:name="_Toc450206508"/>
       <w:bookmarkStart w:id="23" w:name="_Toc186409037"/>
-      <w:bookmarkEnd w:id="11"/>
+      <w:bookmarkEnd w:id="12"/>
       <w:r>
         <w:rPr>
           <w:color w:val="000000" w:themeColor="text1"/>
@@ -10322,7 +10342,7 @@
           <w:bCs/>
           <w:lang w:eastAsia="zh-CN"/>
         </w:rPr>
-        <w:t>AlzCare</w:t>
+        <w:t>Re Mind</w:t>
       </w:r>
       <w:r>
         <w:rPr>
@@ -11247,15 +11267,15 @@
       </w:pPr>
       <w:bookmarkStart w:id="37" w:name="_Toc442208152"/>
       <w:bookmarkStart w:id="38" w:name="_Toc450206512"/>
-      <w:bookmarkStart w:id="39" w:name="_Toc436322043"/>
-      <w:bookmarkStart w:id="40" w:name="_Toc361630215"/>
-      <w:bookmarkStart w:id="41" w:name="_Toc379710622"/>
-      <w:bookmarkStart w:id="42" w:name="_Toc399400173"/>
-      <w:bookmarkStart w:id="43" w:name="_Toc402693326"/>
-      <w:bookmarkStart w:id="44" w:name="_Toc413188195"/>
-      <w:bookmarkStart w:id="45" w:name="_Toc433915483"/>
-      <w:bookmarkStart w:id="46" w:name="_Toc434260619"/>
-      <w:bookmarkStart w:id="47" w:name="_Toc186409040"/>
+      <w:bookmarkStart w:id="39" w:name="_Toc186409040"/>
+      <w:bookmarkStart w:id="40" w:name="_Toc436322043"/>
+      <w:bookmarkStart w:id="41" w:name="_Toc361630215"/>
+      <w:bookmarkStart w:id="42" w:name="_Toc379710622"/>
+      <w:bookmarkStart w:id="43" w:name="_Toc399400173"/>
+      <w:bookmarkStart w:id="44" w:name="_Toc402693326"/>
+      <w:bookmarkStart w:id="45" w:name="_Toc413188195"/>
+      <w:bookmarkStart w:id="46" w:name="_Toc433915483"/>
+      <w:bookmarkStart w:id="47" w:name="_Toc434260619"/>
       <w:r>
         <w:rPr>
           <w:color w:val="000000" w:themeColor="text1"/>
@@ -11272,7 +11292,7 @@
       </w:r>
       <w:bookmarkEnd w:id="37"/>
       <w:bookmarkEnd w:id="38"/>
-      <w:bookmarkEnd w:id="47"/>
+      <w:bookmarkEnd w:id="39"/>
       <w:r>
         <w:rPr>
           <w:color w:val="000000" w:themeColor="text1"/>
@@ -11368,7 +11388,23 @@
           <w:szCs w:val="20"/>
           <w:lang w:eastAsia="x-none"/>
         </w:rPr>
-        <w:t>to software development. Each phase in the Waterfall model must be completed before moving on to the next, ensuring clear structure and well-defined goals. It suits the AlzCare app due to its focus on thorough planning, patient care, and safety-critical requirements.</w:t>
+        <w:t xml:space="preserve">to software development. Each phase in the Waterfall model must be completed before moving on to the next, ensuring clear structure and well-defined goals. It suits the </w:t>
+      </w:r>
+      <w:r>
+        <w:rPr>
+          <w:rFonts w:cstheme="minorBidi"/>
+          <w:szCs w:val="20"/>
+          <w:lang w:eastAsia="x-none"/>
+        </w:rPr>
+        <w:t>Re Mind</w:t>
+      </w:r>
+      <w:r>
+        <w:rPr>
+          <w:rFonts w:cstheme="minorBidi"/>
+          <w:szCs w:val="20"/>
+          <w:lang w:eastAsia="x-none"/>
+        </w:rPr>
+        <w:t xml:space="preserve"> app due to its focus on thorough planning, patient care, and safety-critical requirements.</w:t>
       </w:r>
     </w:p>
     <w:p>
@@ -12517,7 +12553,7 @@
       <w:bookmarkStart w:id="50" w:name="_Toc436322045"/>
       <w:bookmarkStart w:id="51" w:name="_Toc442208154"/>
       <w:bookmarkStart w:id="52" w:name="_Toc450206514"/>
-      <w:bookmarkEnd w:id="39"/>
+      <w:bookmarkEnd w:id="40"/>
     </w:p>
     <w:p>
       <w:pPr>
@@ -12541,13 +12577,13 @@
         </w:rPr>
         <w:t xml:space="preserve"> Outline</w:t>
       </w:r>
-      <w:bookmarkEnd w:id="40"/>
       <w:bookmarkEnd w:id="41"/>
       <w:bookmarkEnd w:id="42"/>
       <w:bookmarkEnd w:id="43"/>
       <w:bookmarkEnd w:id="44"/>
       <w:bookmarkEnd w:id="45"/>
       <w:bookmarkEnd w:id="46"/>
+      <w:bookmarkEnd w:id="47"/>
       <w:bookmarkEnd w:id="50"/>
       <w:bookmarkEnd w:id="51"/>
       <w:bookmarkEnd w:id="52"/>
@@ -20554,7 +20590,23 @@
           <w:szCs w:val="20"/>
           <w:lang w:val="x-none" w:eastAsia="x-none"/>
         </w:rPr>
-        <w:t>: AlzCare offers unique and vital features such as medication reminders, face recognition for familiar people, and emergency alerts, all tailored to meet the specific needs of Alzheimer's patients.</w:t>
+        <w:t xml:space="preserve">: </w:t>
+      </w:r>
+      <w:r>
+        <w:rPr>
+          <w:rFonts w:cstheme="minorBidi"/>
+          <w:szCs w:val="20"/>
+          <w:lang w:val="x-none" w:eastAsia="x-none"/>
+        </w:rPr>
+        <w:t>Re Mind</w:t>
+      </w:r>
+      <w:r>
+        <w:rPr>
+          <w:rFonts w:cstheme="minorBidi"/>
+          <w:szCs w:val="20"/>
+          <w:lang w:val="x-none" w:eastAsia="x-none"/>
+        </w:rPr>
+        <w:t xml:space="preserve"> offers unique and vital features such as medication reminders, face recognition for familiar people, and emergency alerts, all tailored to meet the specific needs of Alzheimer's patients.</w:t>
       </w:r>
     </w:p>
     <w:p>
@@ -20667,7 +20719,23 @@
           <w:szCs w:val="20"/>
           <w:lang w:val="en-GB" w:eastAsia="x-none"/>
         </w:rPr>
-        <w:t>Designed with simplicity in mind, AlzCare is easy to use for both Alzheimer's patients and their caregivers, who may have varying levels of tech proficiency.</w:t>
+        <w:t xml:space="preserve">Designed with simplicity in mind, </w:t>
+      </w:r>
+      <w:r>
+        <w:rPr>
+          <w:rFonts w:cstheme="minorBidi"/>
+          <w:szCs w:val="20"/>
+          <w:lang w:val="en-GB" w:eastAsia="x-none"/>
+        </w:rPr>
+        <w:t>Re Mind</w:t>
+      </w:r>
+      <w:r>
+        <w:rPr>
+          <w:rFonts w:cstheme="minorBidi"/>
+          <w:szCs w:val="20"/>
+          <w:lang w:val="en-GB" w:eastAsia="x-none"/>
+        </w:rPr>
+        <w:t xml:space="preserve"> is easy to use for both Alzheimer's patients and their caregivers, who may have varying levels of tech proficiency.</w:t>
       </w:r>
     </w:p>
     <w:p>
@@ -20912,7 +20980,19 @@
         <w:rPr>
           <w:rFonts w:asciiTheme="minorBidi" w:hAnsiTheme="minorBidi" w:cstheme="minorBidi"/>
         </w:rPr>
-        <w:t>: The aging population and increasing awareness of Alzheimer's disease create a large and expanding market for healthcare apps like AlzCare.</w:t>
+        <w:t xml:space="preserve">: The aging population and increasing awareness of Alzheimer's disease create a large and expanding market for healthcare apps like </w:t>
+      </w:r>
+      <w:r>
+        <w:rPr>
+          <w:rFonts w:asciiTheme="minorBidi" w:hAnsiTheme="minorBidi" w:cstheme="minorBidi"/>
+        </w:rPr>
+        <w:t>Re Mind</w:t>
+      </w:r>
+      <w:r>
+        <w:rPr>
+          <w:rFonts w:asciiTheme="minorBidi" w:hAnsiTheme="minorBidi" w:cstheme="minorBidi"/>
+        </w:rPr>
+        <w:t>.</w:t>
       </w:r>
     </w:p>
     <w:p>
@@ -21230,25 +21310,32 @@
           <w:lang w:val="en-US"/>
         </w:rPr>
       </w:pPr>
-      <w:bookmarkStart w:id="60" w:name="_Toc433915504"/>
-      <w:bookmarkStart w:id="61" w:name="_Toc434260639"/>
-      <w:bookmarkStart w:id="62" w:name="_Toc186409046"/>
+      <w:bookmarkStart w:id="60" w:name="_Toc186409046"/>
+      <w:bookmarkStart w:id="61" w:name="_Toc433915504"/>
+      <w:bookmarkStart w:id="62" w:name="_Toc434260639"/>
       <w:r>
         <w:rPr>
           <w:color w:val="000000" w:themeColor="text1"/>
           <w:lang w:val="en-US"/>
         </w:rPr>
         <w:lastRenderedPageBreak/>
-        <w:t xml:space="preserve">AlzCare </w:t>
+        <w:t>Re Mind</w:t>
       </w:r>
       <w:r>
         <w:rPr>
           <w:color w:val="000000" w:themeColor="text1"/>
           <w:lang w:val="en-US"/>
         </w:rPr>
+        <w:t xml:space="preserve"> </w:t>
+      </w:r>
+      <w:r>
+        <w:rPr>
+          <w:color w:val="000000" w:themeColor="text1"/>
+          <w:lang w:val="en-US"/>
+        </w:rPr>
         <w:t>Analysis</w:t>
       </w:r>
-      <w:bookmarkEnd w:id="62"/>
+      <w:bookmarkEnd w:id="60"/>
     </w:p>
     <w:p>
       <w:pPr>
@@ -25927,29 +26014,23 @@
       </w:pPr>
       <w:bookmarkStart w:id="82" w:name="_Toc186409064"/>
       <w:r>
+        <w:rPr>
+          <w:noProof/>
+        </w:rPr>
         <w:lastRenderedPageBreak/>
-        <w:t>Use Case Diagram</w:t>
-      </w:r>
-      <w:bookmarkEnd w:id="82"/>
-      <w:r>
-        <w:t xml:space="preserve"> </w:t>
-      </w:r>
-    </w:p>
-    <w:p>
-      <w:pPr>
-        <w:pStyle w:val="BodyText"/>
-        <w:keepNext/>
-      </w:pPr>
-      <w:r>
-        <w:rPr>
-          <w:noProof/>
-          <w:lang w:val="x-none" w:eastAsia="x-none"/>
-        </w:rPr>
         <w:drawing>
-          <wp:inline distT="0" distB="0" distL="0" distR="0" wp14:anchorId="4BCEAD61" wp14:editId="4D8C0ECD">
-            <wp:extent cx="5966942" cy="7305675"/>
-            <wp:effectExtent l="0" t="0" r="0" b="0"/>
-            <wp:docPr id="59797621" name="Picture 3" descr="A diagram of a company&#10;&#10;Description automatically generated"/>
+          <wp:anchor distT="0" distB="0" distL="114300" distR="114300" simplePos="0" relativeHeight="251667456" behindDoc="0" locked="0" layoutInCell="1" allowOverlap="1" wp14:anchorId="42508698" wp14:editId="4B074692">
+            <wp:simplePos x="0" y="0"/>
+            <wp:positionH relativeFrom="column">
+              <wp:posOffset>-240030</wp:posOffset>
+            </wp:positionH>
+            <wp:positionV relativeFrom="paragraph">
+              <wp:posOffset>368935</wp:posOffset>
+            </wp:positionV>
+            <wp:extent cx="6219825" cy="6816725"/>
+            <wp:effectExtent l="0" t="0" r="9525" b="3175"/>
+            <wp:wrapTopAndBottom/>
+            <wp:docPr id="897652622" name="Picture 5" descr="A diagram of a company's flowchart&#10;&#10;Description automatically generated"/>
             <wp:cNvGraphicFramePr>
               <a:graphicFrameLocks xmlns:a="http://schemas.openxmlformats.org/drawingml/2006/main" noChangeAspect="1"/>
             </wp:cNvGraphicFramePr>
@@ -25957,24 +26038,24 @@
               <a:graphicData uri="http://schemas.openxmlformats.org/drawingml/2006/picture">
                 <pic:pic xmlns:pic="http://schemas.openxmlformats.org/drawingml/2006/picture">
                   <pic:nvPicPr>
-                    <pic:cNvPr id="59797621" name="Picture 3" descr="A diagram of a company&#10;&#10;Description automatically generated"/>
+                    <pic:cNvPr id="897652622" name="Picture 5" descr="A diagram of a company's flowchart&#10;&#10;Description automatically generated"/>
                     <pic:cNvPicPr/>
                   </pic:nvPicPr>
                   <pic:blipFill rotWithShape="1">
-                    <a:blip r:embed="rId23" cstate="print">
+                    <a:blip r:embed="rId23">
                       <a:extLst>
                         <a:ext uri="{28A0092B-C50C-407E-A947-70E740481C1C}">
                           <a14:useLocalDpi xmlns:a14="http://schemas.microsoft.com/office/drawing/2010/main" val="0"/>
                         </a:ext>
                       </a:extLst>
                     </a:blip>
-                    <a:srcRect b="5246"/>
+                    <a:srcRect b="3959"/>
                     <a:stretch/>
                   </pic:blipFill>
                   <pic:spPr bwMode="auto">
                     <a:xfrm>
                       <a:off x="0" y="0"/>
-                      <a:ext cx="5976867" cy="7317827"/>
+                      <a:ext cx="6219825" cy="6816725"/>
                     </a:xfrm>
                     <a:prstGeom prst="rect">
                       <a:avLst/>
@@ -25991,9 +26072,28 @@
                 </pic:pic>
               </a:graphicData>
             </a:graphic>
-          </wp:inline>
+            <wp14:sizeRelH relativeFrom="margin">
+              <wp14:pctWidth>0</wp14:pctWidth>
+            </wp14:sizeRelH>
+            <wp14:sizeRelV relativeFrom="margin">
+              <wp14:pctHeight>0</wp14:pctHeight>
+            </wp14:sizeRelV>
+          </wp:anchor>
         </w:drawing>
       </w:r>
+      <w:r>
+        <w:t>Use Case Diagram</w:t>
+      </w:r>
+      <w:bookmarkEnd w:id="82"/>
+      <w:r>
+        <w:t xml:space="preserve"> </w:t>
+      </w:r>
+    </w:p>
+    <w:p>
+      <w:pPr>
+        <w:pStyle w:val="BodyText"/>
+        <w:keepNext/>
+      </w:pPr>
     </w:p>
     <w:p>
       <w:pPr>
@@ -37686,18 +37786,18 @@
           <w:color w:val="000000" w:themeColor="text1"/>
         </w:rPr>
       </w:pPr>
-      <w:bookmarkStart w:id="101" w:name="_Toc436322279"/>
-      <w:bookmarkStart w:id="102" w:name="_Ref435099677"/>
-      <w:bookmarkStart w:id="103" w:name="_Toc186409075"/>
-      <w:bookmarkEnd w:id="60"/>
+      <w:bookmarkStart w:id="101" w:name="_Toc186409075"/>
+      <w:bookmarkStart w:id="102" w:name="_Toc436322279"/>
+      <w:bookmarkStart w:id="103" w:name="_Ref435099677"/>
       <w:bookmarkEnd w:id="61"/>
+      <w:bookmarkEnd w:id="62"/>
       <w:r>
         <w:rPr>
           <w:color w:val="000000" w:themeColor="text1"/>
           <w:lang w:val="en-US"/>
         </w:rPr>
         <w:lastRenderedPageBreak/>
-        <w:t>AlzCare</w:t>
+        <w:t>Re Mind</w:t>
       </w:r>
       <w:r>
         <w:rPr>
@@ -37713,7 +37813,7 @@
         </w:rPr>
         <w:t>Design and Implementation</w:t>
       </w:r>
-      <w:bookmarkEnd w:id="103"/>
+      <w:bookmarkEnd w:id="101"/>
     </w:p>
     <w:p>
       <w:pPr>
@@ -37760,89 +37860,6 @@
         </w:rPr>
       </w:pPr>
       <w:bookmarkStart w:id="104" w:name="_Toc186409076"/>
-      <w:r>
-        <w:rPr>
-          <w:noProof/>
-        </w:rPr>
-        <w:drawing>
-          <wp:anchor distT="0" distB="0" distL="114300" distR="114300" simplePos="0" relativeHeight="251661312" behindDoc="0" locked="0" layoutInCell="1" allowOverlap="1" wp14:anchorId="677D2DED" wp14:editId="61E1F3CF">
-            <wp:simplePos x="0" y="0"/>
-            <wp:positionH relativeFrom="column">
-              <wp:posOffset>-775335</wp:posOffset>
-            </wp:positionH>
-            <wp:positionV relativeFrom="paragraph">
-              <wp:posOffset>593090</wp:posOffset>
-            </wp:positionV>
-            <wp:extent cx="7151370" cy="5245735"/>
-            <wp:effectExtent l="0" t="0" r="0" b="0"/>
-            <wp:wrapTopAndBottom/>
-            <wp:docPr id="1182987048" name="Picture 5"/>
-            <wp:cNvGraphicFramePr>
-              <a:graphicFrameLocks xmlns:a="http://schemas.openxmlformats.org/drawingml/2006/main" noChangeAspect="1"/>
-            </wp:cNvGraphicFramePr>
-            <a:graphic xmlns:a="http://schemas.openxmlformats.org/drawingml/2006/main">
-              <a:graphicData uri="http://schemas.openxmlformats.org/drawingml/2006/picture">
-                <pic:pic xmlns:pic="http://schemas.openxmlformats.org/drawingml/2006/picture">
-                  <pic:nvPicPr>
-                    <pic:cNvPr id="1182987048" name="Picture 5"/>
-                    <pic:cNvPicPr/>
-                  </pic:nvPicPr>
-                  <pic:blipFill>
-                    <a:blip r:embed="rId25">
-                      <a:extLst>
-                        <a:ext uri="{28A0092B-C50C-407E-A947-70E740481C1C}">
-                          <a14:useLocalDpi xmlns:a14="http://schemas.microsoft.com/office/drawing/2010/main" val="0"/>
-                        </a:ext>
-                      </a:extLst>
-                    </a:blip>
-                    <a:stretch>
-                      <a:fillRect/>
-                    </a:stretch>
-                  </pic:blipFill>
-                  <pic:spPr>
-                    <a:xfrm>
-                      <a:off x="0" y="0"/>
-                      <a:ext cx="7151370" cy="5245735"/>
-                    </a:xfrm>
-                    <a:prstGeom prst="rect">
-                      <a:avLst/>
-                    </a:prstGeom>
-                  </pic:spPr>
-                </pic:pic>
-              </a:graphicData>
-            </a:graphic>
-            <wp14:sizeRelH relativeFrom="margin">
-              <wp14:pctWidth>0</wp14:pctWidth>
-            </wp14:sizeRelH>
-            <wp14:sizeRelV relativeFrom="margin">
-              <wp14:pctHeight>0</wp14:pctHeight>
-            </wp14:sizeRelV>
-          </wp:anchor>
-        </w:drawing>
-      </w:r>
-      <w:r>
-        <w:rPr>
-          <w:color w:val="000000" w:themeColor="text1"/>
-          <w:lang w:val="en-US"/>
-        </w:rPr>
-        <w:t>Class Diagram</w:t>
-      </w:r>
-      <w:bookmarkEnd w:id="104"/>
-    </w:p>
-    <w:p>
-      <w:pPr>
-        <w:spacing w:after="0" w:line="240" w:lineRule="auto"/>
-        <w:rPr>
-          <w:rFonts w:asciiTheme="minorBidi" w:hAnsiTheme="minorBidi" w:cs="Times New Roman"/>
-          <w:lang w:eastAsia="x-none"/>
-        </w:rPr>
-      </w:pPr>
-      <w:r>
-        <w:rPr>
-          <w:lang w:eastAsia="x-none"/>
-        </w:rPr>
-        <w:br w:type="page"/>
-      </w:r>
       <w:r>
         <w:rPr>
           <w:noProof/>
@@ -37850,13 +37867,13 @@
         <mc:AlternateContent>
           <mc:Choice Requires="wps">
             <w:drawing>
-              <wp:anchor distT="0" distB="0" distL="114300" distR="114300" simplePos="0" relativeHeight="251663360" behindDoc="0" locked="0" layoutInCell="1" allowOverlap="1" wp14:anchorId="35460F8B" wp14:editId="17180516">
+              <wp:anchor distT="0" distB="0" distL="114300" distR="114300" simplePos="0" relativeHeight="251663360" behindDoc="0" locked="0" layoutInCell="1" allowOverlap="1" wp14:anchorId="35460F8B" wp14:editId="2A202FA7">
                 <wp:simplePos x="0" y="0"/>
                 <wp:positionH relativeFrom="column">
-                  <wp:posOffset>-541020</wp:posOffset>
+                  <wp:posOffset>-493395</wp:posOffset>
                 </wp:positionH>
                 <wp:positionV relativeFrom="paragraph">
-                  <wp:posOffset>5400857</wp:posOffset>
+                  <wp:posOffset>6495415</wp:posOffset>
                 </wp:positionV>
                 <wp:extent cx="6710680" cy="635"/>
                 <wp:effectExtent l="0" t="0" r="0" b="0"/>
@@ -37930,7 +37947,7 @@
           </mc:Choice>
           <mc:Fallback>
             <w:pict>
-              <v:shape w14:anchorId="35460F8B" id="_x0000_s1028" type="#_x0000_t202" style="position:absolute;margin-left:-42.6pt;margin-top:425.25pt;width:528.4pt;height:.05pt;z-index:251663360;visibility:visible;mso-wrap-style:square;mso-height-percent:0;mso-wrap-distance-left:9pt;mso-wrap-distance-top:0;mso-wrap-distance-right:9pt;mso-wrap-distance-bottom:0;mso-position-horizontal:absolute;mso-position-horizontal-relative:text;mso-position-vertical:absolute;mso-position-vertical-relative:text;mso-height-percent:0;mso-height-relative:margin;v-text-anchor:top" o:gfxdata="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" stroked="f">
+              <v:shape w14:anchorId="35460F8B" id="_x0000_s1028" type="#_x0000_t202" style="position:absolute;left:0;text-align:left;margin-left:-38.85pt;margin-top:511.45pt;width:528.4pt;height:.05pt;z-index:251663360;visibility:visible;mso-wrap-style:square;mso-height-percent:0;mso-wrap-distance-left:9pt;mso-wrap-distance-top:0;mso-wrap-distance-right:9pt;mso-wrap-distance-bottom:0;mso-position-horizontal:absolute;mso-position-horizontal-relative:text;mso-position-vertical:absolute;mso-position-vertical-relative:text;mso-height-percent:0;mso-height-relative:margin;v-text-anchor:top" o:gfxdata="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" stroked="f">
                 <v:textbox style="mso-fit-shape-to-text:t" inset="0,0,0,0">
                   <w:txbxContent>
                     <w:p>
@@ -37968,6 +37985,89 @@
           </mc:Fallback>
         </mc:AlternateContent>
       </w:r>
+      <w:r>
+        <w:rPr>
+          <w:noProof/>
+        </w:rPr>
+        <w:drawing>
+          <wp:anchor distT="0" distB="0" distL="114300" distR="114300" simplePos="0" relativeHeight="251661312" behindDoc="0" locked="0" layoutInCell="1" allowOverlap="1" wp14:anchorId="677D2DED" wp14:editId="054D20BB">
+            <wp:simplePos x="0" y="0"/>
+            <wp:positionH relativeFrom="column">
+              <wp:posOffset>-537210</wp:posOffset>
+            </wp:positionH>
+            <wp:positionV relativeFrom="paragraph">
+              <wp:posOffset>577215</wp:posOffset>
+            </wp:positionV>
+            <wp:extent cx="6941820" cy="5915025"/>
+            <wp:effectExtent l="0" t="0" r="0" b="9525"/>
+            <wp:wrapTopAndBottom/>
+            <wp:docPr id="1182987048" name="Picture 5"/>
+            <wp:cNvGraphicFramePr>
+              <a:graphicFrameLocks xmlns:a="http://schemas.openxmlformats.org/drawingml/2006/main" noChangeAspect="1"/>
+            </wp:cNvGraphicFramePr>
+            <a:graphic xmlns:a="http://schemas.openxmlformats.org/drawingml/2006/main">
+              <a:graphicData uri="http://schemas.openxmlformats.org/drawingml/2006/picture">
+                <pic:pic xmlns:pic="http://schemas.openxmlformats.org/drawingml/2006/picture">
+                  <pic:nvPicPr>
+                    <pic:cNvPr id="1182987048" name="Picture 5"/>
+                    <pic:cNvPicPr/>
+                  </pic:nvPicPr>
+                  <pic:blipFill>
+                    <a:blip r:embed="rId25">
+                      <a:extLst>
+                        <a:ext uri="{28A0092B-C50C-407E-A947-70E740481C1C}">
+                          <a14:useLocalDpi xmlns:a14="http://schemas.microsoft.com/office/drawing/2010/main" val="0"/>
+                        </a:ext>
+                      </a:extLst>
+                    </a:blip>
+                    <a:stretch>
+                      <a:fillRect/>
+                    </a:stretch>
+                  </pic:blipFill>
+                  <pic:spPr>
+                    <a:xfrm>
+                      <a:off x="0" y="0"/>
+                      <a:ext cx="6941820" cy="5915025"/>
+                    </a:xfrm>
+                    <a:prstGeom prst="rect">
+                      <a:avLst/>
+                    </a:prstGeom>
+                  </pic:spPr>
+                </pic:pic>
+              </a:graphicData>
+            </a:graphic>
+            <wp14:sizeRelH relativeFrom="margin">
+              <wp14:pctWidth>0</wp14:pctWidth>
+            </wp14:sizeRelH>
+            <wp14:sizeRelV relativeFrom="margin">
+              <wp14:pctHeight>0</wp14:pctHeight>
+            </wp14:sizeRelV>
+          </wp:anchor>
+        </w:drawing>
+      </w:r>
+      <w:r>
+        <w:rPr>
+          <w:color w:val="000000" w:themeColor="text1"/>
+          <w:lang w:val="en-US"/>
+        </w:rPr>
+        <w:t>Class Diagram</w:t>
+      </w:r>
+      <w:bookmarkEnd w:id="104"/>
+    </w:p>
+    <w:p>
+      <w:pPr>
+        <w:spacing w:after="0" w:line="240" w:lineRule="auto"/>
+        <w:rPr>
+          <w:rFonts w:asciiTheme="minorBidi" w:hAnsiTheme="minorBidi" w:cs="Times New Roman"/>
+          <w:lang w:eastAsia="x-none"/>
+        </w:rPr>
+      </w:pPr>
+      <w:r>
+        <w:rPr>
+          <w:lang w:eastAsia="x-none"/>
+        </w:rPr>
+        <w:br w:type="page"/>
+      </w:r>
     </w:p>
     <w:p>
       <w:pPr>
@@ -37982,16 +38082,16 @@
         </w:rPr>
         <w:lastRenderedPageBreak/>
         <w:drawing>
-          <wp:anchor distT="0" distB="0" distL="114300" distR="114300" simplePos="0" relativeHeight="251664384" behindDoc="0" locked="0" layoutInCell="1" allowOverlap="1" wp14:anchorId="5001F902" wp14:editId="7984820F">
+          <wp:anchor distT="0" distB="0" distL="114300" distR="114300" simplePos="0" relativeHeight="251664384" behindDoc="0" locked="0" layoutInCell="1" allowOverlap="1" wp14:anchorId="5001F902" wp14:editId="2C6DC36E">
             <wp:simplePos x="0" y="0"/>
             <wp:positionH relativeFrom="column">
-              <wp:posOffset>-688340</wp:posOffset>
+              <wp:posOffset>-634365</wp:posOffset>
             </wp:positionH>
             <wp:positionV relativeFrom="paragraph">
-              <wp:posOffset>372745</wp:posOffset>
+              <wp:posOffset>416560</wp:posOffset>
             </wp:positionV>
-            <wp:extent cx="6704965" cy="4190365"/>
-            <wp:effectExtent l="0" t="0" r="635" b="635"/>
+            <wp:extent cx="6704965" cy="4114800"/>
+            <wp:effectExtent l="0" t="0" r="635" b="0"/>
             <wp:wrapSquare wrapText="bothSides"/>
             <wp:docPr id="1813700314" name="Picture 4"/>
             <wp:cNvGraphicFramePr>
@@ -38019,7 +38119,7 @@
                   <pic:spPr>
                     <a:xfrm>
                       <a:off x="0" y="0"/>
-                      <a:ext cx="6704965" cy="4190365"/>
+                      <a:ext cx="6704965" cy="4114800"/>
                     </a:xfrm>
                     <a:prstGeom prst="rect">
                       <a:avLst/>
@@ -38056,7 +38156,7 @@
         <mc:AlternateContent>
           <mc:Choice Requires="wps">
             <w:drawing>
-              <wp:anchor distT="0" distB="0" distL="114300" distR="114300" simplePos="0" relativeHeight="251666432" behindDoc="0" locked="0" layoutInCell="1" allowOverlap="1" wp14:anchorId="17C06E75" wp14:editId="409DE363">
+              <wp:anchor distT="0" distB="0" distL="114300" distR="114300" simplePos="0" relativeHeight="251666432" behindDoc="0" locked="0" layoutInCell="1" allowOverlap="1" wp14:anchorId="17C06E75" wp14:editId="383A0F64">
                 <wp:simplePos x="0" y="0"/>
                 <wp:positionH relativeFrom="column">
                   <wp:posOffset>-758613</wp:posOffset>
@@ -38248,7 +38348,7 @@
       <w:pPr>
         <w:pStyle w:val="Caption"/>
         <w:rPr>
-          <w:rFonts w:cstheme="minorBidi" w:hint="cs"/>
+          <w:rFonts w:cstheme="minorBidi"/>
           <w:rtl/>
           <w:lang w:bidi="ar-EG"/>
         </w:rPr>
@@ -38380,7 +38480,7 @@
         <w:rPr>
           <w:lang w:val="en-GB" w:eastAsia="x-none"/>
         </w:rPr>
-        <w:t>Framework: Flutter</w:t>
+        <w:t>Flutter</w:t>
       </w:r>
     </w:p>
     <w:p>
@@ -38398,7 +38498,34 @@
         <w:rPr>
           <w:lang w:val="en-GB" w:eastAsia="x-none"/>
         </w:rPr>
-        <w:t>Flutter is a modern UI toolkit for building natively compiled applications for mobile, web, and desktop from a single codebase.</w:t>
+        <w:t>Flutter is a modern UI toolkit for building natively compiled</w:t>
+      </w:r>
+    </w:p>
+    <w:p>
+      <w:pPr>
+        <w:pStyle w:val="BodyText"/>
+        <w:ind w:left="2520"/>
+        <w:rPr>
+          <w:lang w:val="en-GB" w:eastAsia="x-none"/>
+        </w:rPr>
+      </w:pPr>
+      <w:r>
+        <w:rPr>
+          <w:lang w:val="en-GB" w:eastAsia="x-none"/>
+        </w:rPr>
+        <w:t xml:space="preserve"> </w:t>
+      </w:r>
+      <w:r>
+        <w:rPr>
+          <w:lang w:val="en-GB" w:eastAsia="x-none"/>
+        </w:rPr>
+        <w:t xml:space="preserve">cross-platform </w:t>
+      </w:r>
+      <w:r>
+        <w:rPr>
+          <w:lang w:val="en-GB" w:eastAsia="x-none"/>
+        </w:rPr>
+        <w:t>applications from a single codebase.</w:t>
       </w:r>
     </w:p>
     <w:p>
@@ -38417,6 +38544,60 @@
           <w:lang w:val="en-GB" w:eastAsia="x-none"/>
         </w:rPr>
         <w:t>It provides a rich set of pre-built widgets, fast performance, and a reactive framework for building dynamic user interfaces.</w:t>
+      </w:r>
+    </w:p>
+    <w:p>
+      <w:pPr>
+        <w:pStyle w:val="BodyText"/>
+        <w:numPr>
+          <w:ilvl w:val="0"/>
+          <w:numId w:val="82"/>
+        </w:numPr>
+        <w:rPr>
+          <w:lang w:val="en-GB" w:eastAsia="x-none"/>
+        </w:rPr>
+      </w:pPr>
+      <w:r>
+        <w:rPr>
+          <w:lang w:val="en-GB" w:eastAsia="x-none"/>
+        </w:rPr>
+        <w:t>React.js</w:t>
+      </w:r>
+    </w:p>
+    <w:p>
+      <w:pPr>
+        <w:pStyle w:val="BodyText"/>
+        <w:numPr>
+          <w:ilvl w:val="1"/>
+          <w:numId w:val="82"/>
+        </w:numPr>
+        <w:rPr>
+          <w:lang w:val="en-GB" w:eastAsia="x-none"/>
+        </w:rPr>
+      </w:pPr>
+      <w:r>
+        <w:rPr>
+          <w:lang w:val="en-GB" w:eastAsia="x-none"/>
+        </w:rPr>
+        <w:t>React.js is a popular JavaScript library for building interactive user interfaces, particularly for single-page applications.</w:t>
+      </w:r>
+    </w:p>
+    <w:p>
+      <w:pPr>
+        <w:pStyle w:val="BodyText"/>
+        <w:numPr>
+          <w:ilvl w:val="1"/>
+          <w:numId w:val="82"/>
+        </w:numPr>
+        <w:rPr>
+          <w:lang w:val="en-GB" w:eastAsia="x-none"/>
+        </w:rPr>
+      </w:pPr>
+      <w:r>
+        <w:rPr>
+          <w:lang w:val="en-GB" w:eastAsia="x-none"/>
+        </w:rPr>
+        <w:t>It promotes the use of reusable components and a virtual DOM for efficient rendering and seamless user experiences.</w:t>
       </w:r>
     </w:p>
     <w:p>
@@ -38651,7 +38832,7 @@
         <w:rPr>
           <w:lang w:eastAsia="x-none"/>
         </w:rPr>
-        <w:t>Collaborate effectively.</w:t>
+        <w:t>Track changes to the codebase.</w:t>
       </w:r>
     </w:p>
     <w:p>
@@ -38662,14 +38843,14 @@
           <w:numId w:val="84"/>
         </w:numPr>
         <w:rPr>
+          <w:lang w:val="en-GB" w:eastAsia="x-none"/>
+        </w:rPr>
+      </w:pPr>
+      <w:r>
+        <w:rPr>
           <w:lang w:eastAsia="x-none"/>
         </w:rPr>
-      </w:pPr>
-      <w:r>
-        <w:rPr>
-          <w:lang w:eastAsia="x-none"/>
-        </w:rPr>
-        <w:t>Track changes to the codebase.</w:t>
+        <w:t>Revert to earlier versions when needed</w:t>
       </w:r>
     </w:p>
     <w:p>
@@ -38680,14 +38861,36 @@
           <w:numId w:val="84"/>
         </w:numPr>
         <w:rPr>
-          <w:lang w:val="en-GB" w:eastAsia="x-none"/>
-        </w:rPr>
-      </w:pPr>
-      <w:r>
-        <w:rPr>
           <w:lang w:eastAsia="x-none"/>
         </w:rPr>
-        <w:t>Revert to earlier versions when needed</w:t>
+      </w:pPr>
+      <w:r>
+        <w:rPr>
+          <w:lang w:eastAsia="x-none"/>
+        </w:rPr>
+        <w:t>The use of platforms like GitHub or GitLab is recommended to enhance collaboration and streamline workflow management.</w:t>
+      </w:r>
+    </w:p>
+    <w:p>
+      <w:pPr>
+        <w:pStyle w:val="BodyText"/>
+        <w:numPr>
+          <w:ilvl w:val="0"/>
+          <w:numId w:val="84"/>
+        </w:numPr>
+        <w:rPr>
+          <w:b/>
+          <w:bCs/>
+          <w:lang w:eastAsia="x-none"/>
+        </w:rPr>
+      </w:pPr>
+      <w:r>
+        <w:rPr>
+          <w:b/>
+          <w:bCs/>
+          <w:lang w:eastAsia="x-none"/>
+        </w:rPr>
+        <w:t>GitHub</w:t>
       </w:r>
     </w:p>
     <w:p>
@@ -38703,31 +38906,17 @@
       </w:pPr>
       <w:r>
         <w:rPr>
-          <w:lang w:eastAsia="x-none"/>
-        </w:rPr>
-        <w:t>The use of platforms like GitHub or GitLab is recommended to enhance collaboration and streamline workflow management.</w:t>
-      </w:r>
-    </w:p>
-    <w:p>
-      <w:pPr>
-        <w:pStyle w:val="BodyText"/>
-        <w:numPr>
-          <w:ilvl w:val="0"/>
-          <w:numId w:val="84"/>
-        </w:numPr>
-        <w:rPr>
           <w:b/>
           <w:bCs/>
           <w:lang w:eastAsia="x-none"/>
         </w:rPr>
-      </w:pPr>
-      <w:r>
-        <w:rPr>
-          <w:b/>
-          <w:bCs/>
+        <w:t>GitHub</w:t>
+      </w:r>
+      <w:r>
+        <w:rPr>
           <w:lang w:eastAsia="x-none"/>
         </w:rPr>
-        <w:t>GitHub</w:t>
+        <w:t xml:space="preserve"> is cloud-based hosting services for git repositories</w:t>
       </w:r>
     </w:p>
     <w:p>
@@ -38743,56 +38932,10 @@
       </w:pPr>
       <w:r>
         <w:rPr>
-          <w:b/>
-          <w:bCs/>
           <w:lang w:eastAsia="x-none"/>
         </w:rPr>
-        <w:t>GitHub</w:t>
-      </w:r>
-      <w:r>
-        <w:rPr>
-          <w:lang w:eastAsia="x-none"/>
-        </w:rPr>
-        <w:t xml:space="preserve"> is cloud-based hosting services for git repositories</w:t>
-      </w:r>
-    </w:p>
-    <w:p>
-      <w:pPr>
-        <w:pStyle w:val="BodyText"/>
-        <w:numPr>
-          <w:ilvl w:val="1"/>
-          <w:numId w:val="84"/>
-        </w:numPr>
-        <w:rPr>
-          <w:lang w:eastAsia="x-none"/>
-        </w:rPr>
-      </w:pPr>
-      <w:r>
-        <w:rPr>
-          <w:lang w:eastAsia="x-none"/>
-        </w:rPr>
         <w:t>It provides remote collaboration feature</w:t>
       </w:r>
-    </w:p>
-    <w:p>
-      <w:pPr>
-        <w:pStyle w:val="BodyText"/>
-        <w:rPr>
-          <w:lang w:eastAsia="x-none"/>
-        </w:rPr>
-      </w:pPr>
-    </w:p>
-    <w:p>
-      <w:pPr>
-        <w:pStyle w:val="BodyText"/>
-        <w:numPr>
-          <w:ilvl w:val="1"/>
-          <w:numId w:val="84"/>
-        </w:numPr>
-        <w:rPr>
-          <w:lang w:eastAsia="x-none"/>
-        </w:rPr>
-      </w:pPr>
       <w:r>
         <w:rPr>
           <w:lang w:eastAsia="x-none"/>
@@ -39504,10 +39647,10 @@
           <w:lang w:val="en-US"/>
         </w:rPr>
       </w:pPr>
-      <w:bookmarkStart w:id="123" w:name="_Toc440403112"/>
-      <w:bookmarkStart w:id="124" w:name="_Toc442208186"/>
-      <w:bookmarkStart w:id="125" w:name="_Toc450206546"/>
-      <w:bookmarkStart w:id="126" w:name="_Toc186409090"/>
+      <w:bookmarkStart w:id="123" w:name="_Toc186409090"/>
+      <w:bookmarkStart w:id="124" w:name="_Toc440403112"/>
+      <w:bookmarkStart w:id="125" w:name="_Toc442208186"/>
+      <w:bookmarkStart w:id="126" w:name="_Toc450206546"/>
       <w:r>
         <w:rPr>
           <w:color w:val="000000" w:themeColor="text1"/>
@@ -39515,7 +39658,7 @@
         </w:rPr>
         <w:t>Section 5.1</w:t>
       </w:r>
-      <w:bookmarkEnd w:id="126"/>
+      <w:bookmarkEnd w:id="123"/>
     </w:p>
     <w:p>
       <w:pPr>
@@ -39534,9 +39677,9 @@
         </w:rPr>
       </w:pPr>
       <w:bookmarkStart w:id="127" w:name="_Toc186409091"/>
-      <w:bookmarkEnd w:id="123"/>
       <w:bookmarkEnd w:id="124"/>
       <w:bookmarkEnd w:id="125"/>
+      <w:bookmarkEnd w:id="126"/>
       <w:r>
         <w:rPr>
           <w:color w:val="000000" w:themeColor="text1"/>
@@ -39546,8 +39689,8 @@
       </w:r>
       <w:bookmarkEnd w:id="127"/>
     </w:p>
-    <w:bookmarkEnd w:id="101"/>
     <w:bookmarkEnd w:id="102"/>
+    <w:bookmarkEnd w:id="103"/>
     <w:p>
       <w:pPr>
         <w:spacing w:after="0" w:line="240" w:lineRule="auto"/>
@@ -40021,7 +40164,7 @@
         <w:rPr>
           <w:noProof/>
         </w:rPr>
-        <w:t xml:space="preserve">Chapter 4      </w:t>
+        <w:t xml:space="preserve">Chapter 3      </w:t>
       </w:r>
     </w:fldSimple>
     <w:fldSimple w:instr=" STYLEREF  &quot;Heading 1&quot; \t  \* MERGEFORMAT ">
@@ -40029,7 +40172,7 @@
         <w:rPr>
           <w:noProof/>
         </w:rPr>
-        <w:t>AlzCare Design and Implementation</w:t>
+        <w:t>Re Mind Analysis</w:t>
       </w:r>
     </w:fldSimple>
     <w:r>

</xml_diff>